<commit_message>
Modifying descriptions of communication diagrams in design rationale
Slight addition to related UML
</commit_message>
<xml_diff>
--- a/design-docs/Design Rationale (Updated).docx
+++ b/design-docs/Design Rationale (Updated).docx
@@ -453,15 +453,7 @@
           <w:sz w:val="24"/>
           <w:szCs w:val="24"/>
         </w:rPr>
-        <w:t>This design rationale will outline the new classes that our team has decided are necessary to fulfill the project requirements and why, as well as how these classes will be implemented into the existing system, and as a result, how it will interact with th</w:t>
-      </w:r>
-      <w:r>
-        <w:rPr>
-          <w:rFonts w:ascii="Calibri" w:eastAsia="Calibri" w:hAnsi="Calibri" w:cs="Calibri"/>
-          <w:sz w:val="24"/>
-          <w:szCs w:val="24"/>
-        </w:rPr>
-        <w:t>e existing system to achieve the required functionalities.</w:t>
+        <w:t>This design rationale will outline the new classes that our team has decided are necessary to fulfill the project requirements and why, as well as how these classes will be implemented into the existing system, and as a result, how it will interact with the existing system to achieve the required functionalities.</w:t>
       </w:r>
     </w:p>
     <w:p>
@@ -844,15 +836,7 @@
           <w:sz w:val="24"/>
           <w:szCs w:val="24"/>
         </w:rPr>
-        <w:t>Similar to the already existing Grunt class, both the Goon and Ninja class will extend the provided ‘Actor’ class already in the system and as such will possess the same methods and interactions as the existing Grunt c</w:t>
-      </w:r>
-      <w:r>
-        <w:rPr>
-          <w:rFonts w:ascii="Calibri" w:eastAsia="Calibri" w:hAnsi="Calibri" w:cs="Calibri"/>
-          <w:sz w:val="24"/>
-          <w:szCs w:val="24"/>
-        </w:rPr>
-        <w:t xml:space="preserve">lass, the difference being which behaviours will be added from the ActionFactory. </w:t>
+        <w:t xml:space="preserve">Similar to the already existing Grunt class, both the Goon and Ninja class will extend the provided ‘Actor’ class already in the system and as such will possess the same methods and interactions as the existing Grunt class, the difference being which behaviours will be added from the ActionFactory. </w:t>
       </w:r>
     </w:p>
     <w:p>
@@ -1050,15 +1034,7 @@
           <w:sz w:val="24"/>
           <w:szCs w:val="24"/>
         </w:rPr>
-        <w:t xml:space="preserve"> any Actor. It can be dropped o</w:t>
-      </w:r>
-      <w:r>
-        <w:rPr>
-          <w:rFonts w:ascii="Calibri" w:eastAsia="Calibri" w:hAnsi="Calibri" w:cs="Calibri"/>
-          <w:sz w:val="24"/>
-          <w:szCs w:val="24"/>
-        </w:rPr>
-        <w:t xml:space="preserve">r picked up by any extension of the Actor class via the DropItemAction and PickUpItemAction. An Actor must have this key in order to </w:t>
+        <w:t xml:space="preserve"> any Actor. It can be dropped or picked up by any extension of the Actor class via the DropItemAction and PickUpItemAction. An Actor must have this key in order to </w:t>
       </w:r>
       <w:r>
         <w:rPr>
@@ -1649,13 +1625,41 @@
         </w:rPr>
         <w:t>the</w:t>
       </w:r>
-      <w:r>
-        <w:rPr>
-          <w:rFonts w:ascii="Calibri" w:eastAsia="Calibri" w:hAnsi="Calibri" w:cs="Calibri"/>
-          <w:sz w:val="24"/>
-          <w:szCs w:val="24"/>
-        </w:rPr>
-        <w:t xml:space="preserve">DropItemAction and PickUpItemAction. An Actor must have this </w:t>
+      <w:proofErr w:type="spellStart"/>
+      <w:r>
+        <w:rPr>
+          <w:rFonts w:ascii="Calibri" w:eastAsia="Calibri" w:hAnsi="Calibri" w:cs="Calibri"/>
+          <w:sz w:val="24"/>
+          <w:szCs w:val="24"/>
+        </w:rPr>
+        <w:t>DropItemAction</w:t>
+      </w:r>
+      <w:proofErr w:type="spellEnd"/>
+      <w:r>
+        <w:rPr>
+          <w:rFonts w:ascii="Calibri" w:eastAsia="Calibri" w:hAnsi="Calibri" w:cs="Calibri"/>
+          <w:sz w:val="24"/>
+          <w:szCs w:val="24"/>
+        </w:rPr>
+        <w:t xml:space="preserve"> and </w:t>
+      </w:r>
+      <w:proofErr w:type="spellStart"/>
+      <w:r>
+        <w:rPr>
+          <w:rFonts w:ascii="Calibri" w:eastAsia="Calibri" w:hAnsi="Calibri" w:cs="Calibri"/>
+          <w:sz w:val="24"/>
+          <w:szCs w:val="24"/>
+        </w:rPr>
+        <w:t>PickUpItemAction</w:t>
+      </w:r>
+      <w:proofErr w:type="spellEnd"/>
+      <w:r>
+        <w:rPr>
+          <w:rFonts w:ascii="Calibri" w:eastAsia="Calibri" w:hAnsi="Calibri" w:cs="Calibri"/>
+          <w:sz w:val="24"/>
+          <w:szCs w:val="24"/>
+        </w:rPr>
+        <w:t xml:space="preserve">. An Actor must have this </w:t>
       </w:r>
       <w:proofErr w:type="spellStart"/>
       <w:r>
@@ -1739,32 +1743,15 @@
           <w:sz w:val="24"/>
           <w:szCs w:val="24"/>
         </w:rPr>
-        <w:t>Rocket</w:t>
-      </w:r>
-      <w:r>
-        <w:rPr>
-          <w:rFonts w:ascii="Calibri" w:eastAsia="Calibri" w:hAnsi="Calibri" w:cs="Calibri"/>
-          <w:b/>
-          <w:sz w:val="24"/>
-          <w:szCs w:val="24"/>
-        </w:rPr>
-        <w:t xml:space="preserve">Pad: </w:t>
-      </w:r>
-      <w:r>
-        <w:rPr>
-          <w:rFonts w:ascii="Calibri" w:eastAsia="Calibri" w:hAnsi="Calibri" w:cs="Calibri"/>
-          <w:sz w:val="24"/>
-          <w:szCs w:val="24"/>
-        </w:rPr>
-        <w:t>A special loc</w:t>
-      </w:r>
-      <w:r>
-        <w:rPr>
-          <w:rFonts w:ascii="Calibri" w:eastAsia="Calibri" w:hAnsi="Calibri" w:cs="Calibri"/>
-          <w:sz w:val="24"/>
-          <w:szCs w:val="24"/>
-        </w:rPr>
-        <w:t>ation that the player must find in order to build the rocket. Extended from the existing Ground class.</w:t>
+        <w:t xml:space="preserve">RocketPad: </w:t>
+      </w:r>
+      <w:r>
+        <w:rPr>
+          <w:rFonts w:ascii="Calibri" w:eastAsia="Calibri" w:hAnsi="Calibri" w:cs="Calibri"/>
+          <w:sz w:val="24"/>
+          <w:szCs w:val="24"/>
+        </w:rPr>
+        <w:t>A special location that the player must find in order to build the rocket. Extended from the existing Ground class.</w:t>
       </w:r>
       <w:r>
         <w:rPr>
@@ -2305,534 +2292,1033 @@
           <w:szCs w:val="24"/>
           <w:lang w:val="en-AU"/>
         </w:rPr>
-        <w:t>This will find all possible Exits for an Actor at a Location and will at random choose one as its destination. If there are no allowable exits the Actor will skip its turn via the SkipT</w:t>
+        <w:t>This will find all possible Exits for an Actor at a Location and will at random choose one as its destination. If there are no allowable exits the Actor will skip its turn via the SkipTurnAction.</w:t>
+      </w:r>
+    </w:p>
+    <w:p>
+      <w:pPr>
+        <w:pBdr>
+          <w:top w:val="single" w:sz="4" w:space="1" w:color="000000"/>
+        </w:pBdr>
+        <w:spacing w:line="240" w:lineRule="auto"/>
+        <w:rPr>
+          <w:rFonts w:ascii="Calibri" w:eastAsia="Calibri" w:hAnsi="Calibri" w:cs="Calibri"/>
+          <w:sz w:val="24"/>
+          <w:szCs w:val="24"/>
+        </w:rPr>
+      </w:pPr>
+    </w:p>
+    <w:p>
+      <w:pPr>
+        <w:pBdr>
+          <w:top w:val="single" w:sz="4" w:space="1" w:color="000000"/>
+        </w:pBdr>
+        <w:spacing w:line="240" w:lineRule="auto"/>
+        <w:rPr>
+          <w:rFonts w:ascii="Calibri" w:eastAsia="Calibri" w:hAnsi="Calibri" w:cs="Calibri"/>
+          <w:sz w:val="24"/>
+          <w:szCs w:val="24"/>
+        </w:rPr>
+      </w:pPr>
+      <w:r>
+        <w:rPr>
+          <w:rFonts w:ascii="Calibri" w:eastAsia="Calibri" w:hAnsi="Calibri" w:cs="Calibri"/>
+          <w:sz w:val="24"/>
+          <w:szCs w:val="24"/>
+        </w:rPr>
+        <w:t>By dividing the system into separate classes such as the ones above, we will be able to divide the work amongst the team, so that classes with large dependencies are coded by the same team member.</w:t>
+      </w:r>
+    </w:p>
+    <w:p>
+      <w:pPr>
+        <w:pBdr>
+          <w:top w:val="single" w:sz="4" w:space="1" w:color="000000"/>
+        </w:pBdr>
+        <w:spacing w:line="240" w:lineRule="auto"/>
+        <w:rPr>
+          <w:rFonts w:ascii="Calibri" w:eastAsia="Calibri" w:hAnsi="Calibri" w:cs="Calibri"/>
+          <w:sz w:val="24"/>
+          <w:szCs w:val="24"/>
+        </w:rPr>
+      </w:pPr>
+    </w:p>
+    <w:p>
+      <w:pPr>
+        <w:pBdr>
+          <w:top w:val="single" w:sz="4" w:space="1" w:color="000000"/>
+        </w:pBdr>
+        <w:spacing w:line="240" w:lineRule="auto"/>
+        <w:rPr>
+          <w:rFonts w:ascii="Calibri" w:eastAsia="Calibri" w:hAnsi="Calibri" w:cs="Calibri"/>
+          <w:sz w:val="24"/>
+          <w:szCs w:val="24"/>
+        </w:rPr>
+      </w:pPr>
+    </w:p>
+    <w:p>
+      <w:pPr>
+        <w:pBdr>
+          <w:top w:val="single" w:sz="4" w:space="1" w:color="000000"/>
+        </w:pBdr>
+        <w:spacing w:line="240" w:lineRule="auto"/>
+        <w:rPr>
+          <w:rFonts w:ascii="Calibri" w:eastAsia="Calibri" w:hAnsi="Calibri" w:cs="Calibri"/>
+          <w:sz w:val="24"/>
+          <w:szCs w:val="24"/>
+        </w:rPr>
+      </w:pPr>
+      <w:r>
+        <w:rPr>
+          <w:rFonts w:ascii="Calibri" w:eastAsia="Calibri" w:hAnsi="Calibri" w:cs="Calibri"/>
+          <w:b/>
+          <w:sz w:val="36"/>
+          <w:szCs w:val="36"/>
+        </w:rPr>
+        <w:t>Interactions between classes</w:t>
+      </w:r>
+    </w:p>
+    <w:p>
+      <w:pPr>
+        <w:pBdr>
+          <w:top w:val="single" w:sz="4" w:space="1" w:color="000000"/>
+        </w:pBdr>
+        <w:spacing w:line="240" w:lineRule="auto"/>
+        <w:rPr>
+          <w:rFonts w:ascii="Calibri" w:eastAsia="Calibri" w:hAnsi="Calibri" w:cs="Calibri"/>
+          <w:sz w:val="24"/>
+          <w:szCs w:val="24"/>
+        </w:rPr>
+      </w:pPr>
+      <w:r>
+        <w:rPr>
+          <w:rFonts w:ascii="Calibri" w:eastAsia="Calibri" w:hAnsi="Calibri" w:cs="Calibri"/>
+          <w:sz w:val="24"/>
+          <w:szCs w:val="24"/>
+        </w:rPr>
+        <w:t>The file FIT2099_Communication_Diagram in our git repository contains 5 different communication diagrams, each outlining a different complex interaction within the new system we are looking to implement. These diagrams are described in the section below.</w:t>
+      </w:r>
+    </w:p>
+    <w:p>
+      <w:pPr>
+        <w:pBdr>
+          <w:top w:val="single" w:sz="4" w:space="1" w:color="000000"/>
+        </w:pBdr>
+        <w:spacing w:line="240" w:lineRule="auto"/>
+        <w:rPr>
+          <w:rFonts w:ascii="Calibri" w:eastAsia="Calibri" w:hAnsi="Calibri" w:cs="Calibri"/>
+          <w:sz w:val="24"/>
+          <w:szCs w:val="24"/>
+        </w:rPr>
+      </w:pPr>
+    </w:p>
+    <w:p>
+      <w:pPr>
+        <w:pBdr>
+          <w:top w:val="single" w:sz="4" w:space="1" w:color="000000"/>
+        </w:pBdr>
+        <w:spacing w:line="240" w:lineRule="auto"/>
+        <w:rPr>
+          <w:rFonts w:ascii="Calibri" w:eastAsia="Calibri" w:hAnsi="Calibri" w:cs="Calibri"/>
+          <w:i/>
+          <w:sz w:val="24"/>
+          <w:szCs w:val="24"/>
+        </w:rPr>
+      </w:pPr>
+      <w:r>
+        <w:rPr>
+          <w:rFonts w:ascii="Calibri" w:eastAsia="Calibri" w:hAnsi="Calibri" w:cs="Calibri"/>
+          <w:b/>
+          <w:i/>
+          <w:sz w:val="24"/>
+          <w:szCs w:val="24"/>
+        </w:rPr>
+        <w:t>Diagram 1: Unlocking a Room</w:t>
+      </w:r>
+    </w:p>
+    <w:p>
+      <w:pPr>
+        <w:pBdr>
+          <w:top w:val="single" w:sz="4" w:space="1" w:color="000000"/>
+        </w:pBdr>
+        <w:spacing w:line="240" w:lineRule="auto"/>
+        <w:rPr>
+          <w:rFonts w:ascii="Calibri" w:eastAsia="Calibri" w:hAnsi="Calibri" w:cs="Calibri"/>
+          <w:sz w:val="24"/>
+          <w:szCs w:val="24"/>
+        </w:rPr>
+      </w:pPr>
+      <w:r>
+        <w:rPr>
+          <w:rFonts w:ascii="Calibri" w:eastAsia="Calibri" w:hAnsi="Calibri" w:cs="Calibri"/>
+          <w:sz w:val="24"/>
+          <w:szCs w:val="24"/>
+        </w:rPr>
+        <w:t xml:space="preserve">This diagram walks through the interaction a Player must go through in order to gain access to a Room. Once the player attempt to pass a Door object, the system must check if their </w:t>
+      </w:r>
+      <w:r>
+        <w:rPr>
+          <w:rFonts w:ascii="Calibri" w:eastAsia="Calibri" w:hAnsi="Calibri" w:cs="Calibri"/>
+          <w:sz w:val="24"/>
+          <w:szCs w:val="24"/>
+        </w:rPr>
+        <w:lastRenderedPageBreak/>
+        <w:t>inventory contains a Key item. This will be done via a method in the Inventory class (hasItem(key)). If this method returns true, the system will check if the door is locked through a boolean attribute of the Door class (isLocked). If this returns True, and the Player possesses a Key item, the Door will be unlocked. Only once Door is unlocked can the Player enter Room, and interact with Items and Actors in the Room.</w:t>
+      </w:r>
+    </w:p>
+    <w:p>
+      <w:pPr>
+        <w:pBdr>
+          <w:top w:val="single" w:sz="4" w:space="1" w:color="000000"/>
+        </w:pBdr>
+        <w:spacing w:line="240" w:lineRule="auto"/>
+        <w:rPr>
+          <w:rFonts w:ascii="Calibri" w:eastAsia="Calibri" w:hAnsi="Calibri" w:cs="Calibri"/>
+          <w:sz w:val="24"/>
+          <w:szCs w:val="24"/>
+        </w:rPr>
+      </w:pPr>
+    </w:p>
+    <w:p>
+      <w:pPr>
+        <w:pBdr>
+          <w:top w:val="single" w:sz="4" w:space="1" w:color="000000"/>
+        </w:pBdr>
+        <w:spacing w:line="240" w:lineRule="auto"/>
+        <w:rPr>
+          <w:rFonts w:ascii="Calibri" w:eastAsia="Calibri" w:hAnsi="Calibri" w:cs="Calibri"/>
+          <w:b/>
+          <w:i/>
+          <w:sz w:val="24"/>
+          <w:szCs w:val="24"/>
+        </w:rPr>
+      </w:pPr>
+      <w:r>
+        <w:rPr>
+          <w:rFonts w:ascii="Calibri" w:eastAsia="Calibri" w:hAnsi="Calibri" w:cs="Calibri"/>
+          <w:b/>
+          <w:i/>
+          <w:sz w:val="24"/>
+          <w:szCs w:val="24"/>
+        </w:rPr>
+        <w:t>Diagram 2: Defeating an enemy</w:t>
+      </w:r>
+    </w:p>
+    <w:p>
+      <w:pPr>
+        <w:pBdr>
+          <w:top w:val="single" w:sz="4" w:space="1" w:color="000000"/>
+        </w:pBdr>
+        <w:spacing w:line="240" w:lineRule="auto"/>
+        <w:rPr>
+          <w:rFonts w:ascii="Calibri" w:eastAsia="Calibri" w:hAnsi="Calibri" w:cs="Calibri"/>
+          <w:sz w:val="24"/>
+          <w:szCs w:val="24"/>
+        </w:rPr>
+      </w:pPr>
+      <w:r>
+        <w:rPr>
+          <w:rFonts w:ascii="Calibri" w:eastAsia="Calibri" w:hAnsi="Calibri" w:cs="Calibri"/>
+          <w:sz w:val="24"/>
+          <w:szCs w:val="24"/>
+        </w:rPr>
+        <w:t xml:space="preserve">This diagram walks through the course of action after the defeat of an enemy.  Firstly, upon encountering either an enemy, the Player will have some form of attacking action (hurt()), once this action is performed, the Actor class should have a boolean method to check whether it is conscious (isConscious()), if this returns false, the enemy must drop a key from its inventory using dropItemAction(). From this, the Player can pick up the key and add it to its inventory using addItemAction(). </w:t>
+      </w:r>
+    </w:p>
+    <w:p>
+      <w:pPr>
+        <w:pBdr>
+          <w:top w:val="single" w:sz="4" w:space="1" w:color="000000"/>
+        </w:pBdr>
+        <w:spacing w:line="240" w:lineRule="auto"/>
+        <w:rPr>
+          <w:rFonts w:ascii="Calibri" w:eastAsia="Calibri" w:hAnsi="Calibri" w:cs="Calibri"/>
+          <w:b/>
+          <w:sz w:val="24"/>
+          <w:szCs w:val="24"/>
+        </w:rPr>
+      </w:pPr>
+    </w:p>
+    <w:p>
+      <w:pPr>
+        <w:pBdr>
+          <w:top w:val="single" w:sz="4" w:space="1" w:color="000000"/>
+        </w:pBdr>
+        <w:spacing w:line="240" w:lineRule="auto"/>
+        <w:rPr>
+          <w:rFonts w:ascii="Calibri" w:eastAsia="Calibri" w:hAnsi="Calibri" w:cs="Calibri"/>
+          <w:b/>
+          <w:i/>
+          <w:sz w:val="24"/>
+          <w:szCs w:val="24"/>
+        </w:rPr>
+      </w:pPr>
+      <w:r>
+        <w:rPr>
+          <w:rFonts w:ascii="Calibri" w:eastAsia="Calibri" w:hAnsi="Calibri" w:cs="Calibri"/>
+          <w:b/>
+          <w:i/>
+          <w:sz w:val="24"/>
+          <w:szCs w:val="24"/>
+        </w:rPr>
+        <w:t>Diagram 3: Creating the Rocket</w:t>
+      </w:r>
+    </w:p>
+    <w:p>
+      <w:pPr>
+        <w:pBdr>
+          <w:top w:val="single" w:sz="4" w:space="1" w:color="000000"/>
+        </w:pBdr>
+        <w:spacing w:line="240" w:lineRule="auto"/>
+        <w:rPr>
+          <w:rFonts w:ascii="Calibri" w:eastAsia="Calibri" w:hAnsi="Calibri" w:cs="Calibri"/>
+          <w:sz w:val="24"/>
+          <w:szCs w:val="24"/>
+        </w:rPr>
+      </w:pPr>
+      <w:r>
+        <w:rPr>
+          <w:rFonts w:ascii="Calibri" w:eastAsia="Calibri" w:hAnsi="Calibri" w:cs="Calibri"/>
+          <w:sz w:val="24"/>
+          <w:szCs w:val="24"/>
+        </w:rPr>
+        <w:t xml:space="preserve">This diagram walks through the steps that must be taken in order to create the Rocket. First the Player must check if their inventory contains the correct items needed to build the rocket, the RocketBody and the </w:t>
+      </w:r>
+      <w:proofErr w:type="spellStart"/>
+      <w:r>
+        <w:rPr>
+          <w:rFonts w:ascii="Calibri" w:eastAsia="Calibri" w:hAnsi="Calibri" w:cs="Calibri"/>
+          <w:sz w:val="24"/>
+          <w:szCs w:val="24"/>
+        </w:rPr>
+        <w:t>RocketEngine</w:t>
+      </w:r>
+      <w:proofErr w:type="spellEnd"/>
+      <w:r>
+        <w:rPr>
+          <w:rFonts w:ascii="Calibri" w:eastAsia="Calibri" w:hAnsi="Calibri" w:cs="Calibri"/>
+          <w:sz w:val="24"/>
+          <w:szCs w:val="24"/>
+        </w:rPr>
+        <w:t>.</w:t>
+      </w:r>
+      <w:r>
+        <w:rPr>
+          <w:rFonts w:ascii="Calibri" w:eastAsia="Calibri" w:hAnsi="Calibri" w:cs="Calibri"/>
+          <w:sz w:val="24"/>
+          <w:szCs w:val="24"/>
+        </w:rPr>
+        <w:t xml:space="preserve"> This will be done by looping through each item and checking if they are an instance of either above.</w:t>
+      </w:r>
+      <w:r>
+        <w:rPr>
+          <w:rFonts w:ascii="Calibri" w:eastAsia="Calibri" w:hAnsi="Calibri" w:cs="Calibri"/>
+          <w:sz w:val="24"/>
+          <w:szCs w:val="24"/>
+        </w:rPr>
+        <w:t xml:space="preserve"> Once </w:t>
+      </w:r>
+      <w:proofErr w:type="gramStart"/>
+      <w:r>
+        <w:rPr>
+          <w:rFonts w:ascii="Calibri" w:eastAsia="Calibri" w:hAnsi="Calibri" w:cs="Calibri"/>
+          <w:sz w:val="24"/>
+          <w:szCs w:val="24"/>
+        </w:rPr>
+        <w:t>these return</w:t>
+      </w:r>
+      <w:proofErr w:type="gramEnd"/>
+      <w:r>
+        <w:rPr>
+          <w:rFonts w:ascii="Calibri" w:eastAsia="Calibri" w:hAnsi="Calibri" w:cs="Calibri"/>
+          <w:sz w:val="24"/>
+          <w:szCs w:val="24"/>
+        </w:rPr>
+        <w:t xml:space="preserve"> true, the Player </w:t>
+      </w:r>
+      <w:r>
+        <w:rPr>
+          <w:rFonts w:ascii="Calibri" w:eastAsia="Calibri" w:hAnsi="Calibri" w:cs="Calibri"/>
+          <w:sz w:val="24"/>
+          <w:szCs w:val="24"/>
+        </w:rPr>
+        <w:t>be able</w:t>
+      </w:r>
+      <w:r>
+        <w:rPr>
+          <w:rFonts w:ascii="Calibri" w:eastAsia="Calibri" w:hAnsi="Calibri" w:cs="Calibri"/>
+          <w:sz w:val="24"/>
+          <w:szCs w:val="24"/>
+        </w:rPr>
+        <w:t xml:space="preserve"> to check whether its location on the </w:t>
+      </w:r>
+      <w:proofErr w:type="spellStart"/>
+      <w:r>
+        <w:rPr>
+          <w:rFonts w:ascii="Calibri" w:eastAsia="Calibri" w:hAnsi="Calibri" w:cs="Calibri"/>
+          <w:sz w:val="24"/>
+          <w:szCs w:val="24"/>
+        </w:rPr>
+        <w:t>GameMap</w:t>
+      </w:r>
+      <w:proofErr w:type="spellEnd"/>
+      <w:r>
+        <w:rPr>
+          <w:rFonts w:ascii="Calibri" w:eastAsia="Calibri" w:hAnsi="Calibri" w:cs="Calibri"/>
+          <w:sz w:val="24"/>
+          <w:szCs w:val="24"/>
+        </w:rPr>
+        <w:t xml:space="preserve"> is</w:t>
+      </w:r>
+      <w:r>
+        <w:rPr>
+          <w:rFonts w:ascii="Calibri" w:eastAsia="Calibri" w:hAnsi="Calibri" w:cs="Calibri"/>
+          <w:sz w:val="24"/>
+          <w:szCs w:val="24"/>
+        </w:rPr>
+        <w:t xml:space="preserve"> next to</w:t>
+      </w:r>
+      <w:r>
+        <w:rPr>
+          <w:rFonts w:ascii="Calibri" w:eastAsia="Calibri" w:hAnsi="Calibri" w:cs="Calibri"/>
+          <w:sz w:val="24"/>
+          <w:szCs w:val="24"/>
+        </w:rPr>
+        <w:t xml:space="preserve"> the </w:t>
+      </w:r>
+      <w:proofErr w:type="spellStart"/>
+      <w:r>
+        <w:rPr>
+          <w:rFonts w:ascii="Calibri" w:eastAsia="Calibri" w:hAnsi="Calibri" w:cs="Calibri"/>
+          <w:sz w:val="24"/>
+          <w:szCs w:val="24"/>
+        </w:rPr>
+        <w:t>RocketPad</w:t>
+      </w:r>
+      <w:proofErr w:type="spellEnd"/>
+      <w:r>
+        <w:rPr>
+          <w:rFonts w:ascii="Calibri" w:eastAsia="Calibri" w:hAnsi="Calibri" w:cs="Calibri"/>
+          <w:sz w:val="24"/>
+          <w:szCs w:val="24"/>
+        </w:rPr>
+        <w:t xml:space="preserve">. Only when all of </w:t>
+      </w:r>
+      <w:proofErr w:type="gramStart"/>
+      <w:r>
+        <w:rPr>
+          <w:rFonts w:ascii="Calibri" w:eastAsia="Calibri" w:hAnsi="Calibri" w:cs="Calibri"/>
+          <w:sz w:val="24"/>
+          <w:szCs w:val="24"/>
+        </w:rPr>
+        <w:t>these return</w:t>
+      </w:r>
+      <w:proofErr w:type="gramEnd"/>
+      <w:r>
+        <w:rPr>
+          <w:rFonts w:ascii="Calibri" w:eastAsia="Calibri" w:hAnsi="Calibri" w:cs="Calibri"/>
+          <w:sz w:val="24"/>
+          <w:szCs w:val="24"/>
+        </w:rPr>
+        <w:t xml:space="preserve"> true can the player create a Rocket Item.</w:t>
+      </w:r>
+      <w:r>
+        <w:rPr>
+          <w:rFonts w:ascii="Calibri" w:eastAsia="Calibri" w:hAnsi="Calibri" w:cs="Calibri"/>
+          <w:sz w:val="24"/>
+          <w:szCs w:val="24"/>
+        </w:rPr>
+        <w:t xml:space="preserve"> The </w:t>
+      </w:r>
+      <w:proofErr w:type="spellStart"/>
+      <w:r>
+        <w:rPr>
+          <w:rFonts w:ascii="Calibri" w:eastAsia="Calibri" w:hAnsi="Calibri" w:cs="Calibri"/>
+          <w:sz w:val="24"/>
+          <w:szCs w:val="24"/>
+        </w:rPr>
+        <w:t>GameMap</w:t>
+      </w:r>
+      <w:proofErr w:type="spellEnd"/>
+      <w:r>
+        <w:rPr>
+          <w:rFonts w:ascii="Calibri" w:eastAsia="Calibri" w:hAnsi="Calibri" w:cs="Calibri"/>
+          <w:sz w:val="24"/>
+          <w:szCs w:val="24"/>
+        </w:rPr>
+        <w:t xml:space="preserve"> then adds </w:t>
+      </w:r>
+      <w:proofErr w:type="gramStart"/>
+      <w:r>
+        <w:rPr>
+          <w:rFonts w:ascii="Calibri" w:eastAsia="Calibri" w:hAnsi="Calibri" w:cs="Calibri"/>
+          <w:sz w:val="24"/>
+          <w:szCs w:val="24"/>
+        </w:rPr>
+        <w:t>a the</w:t>
+      </w:r>
+      <w:proofErr w:type="gramEnd"/>
+      <w:r>
+        <w:rPr>
+          <w:rFonts w:ascii="Calibri" w:eastAsia="Calibri" w:hAnsi="Calibri" w:cs="Calibri"/>
+          <w:sz w:val="24"/>
+          <w:szCs w:val="24"/>
+        </w:rPr>
+        <w:t xml:space="preserve"> Rocket to the location of the </w:t>
+      </w:r>
+      <w:proofErr w:type="spellStart"/>
+      <w:r>
+        <w:rPr>
+          <w:rFonts w:ascii="Calibri" w:eastAsia="Calibri" w:hAnsi="Calibri" w:cs="Calibri"/>
+          <w:sz w:val="24"/>
+          <w:szCs w:val="24"/>
+        </w:rPr>
+        <w:t>RocketPad</w:t>
+      </w:r>
+      <w:proofErr w:type="spellEnd"/>
+      <w:r>
+        <w:rPr>
+          <w:rFonts w:ascii="Calibri" w:eastAsia="Calibri" w:hAnsi="Calibri" w:cs="Calibri"/>
+          <w:sz w:val="24"/>
+          <w:szCs w:val="24"/>
+        </w:rPr>
+        <w:t xml:space="preserve"> and removes the </w:t>
+      </w:r>
+      <w:r>
+        <w:rPr>
+          <w:rFonts w:ascii="Calibri" w:eastAsia="Calibri" w:hAnsi="Calibri" w:cs="Calibri"/>
+          <w:sz w:val="24"/>
+          <w:szCs w:val="24"/>
+        </w:rPr>
+        <w:t>P</w:t>
+      </w:r>
+      <w:r>
+        <w:rPr>
+          <w:rFonts w:ascii="Calibri" w:eastAsia="Calibri" w:hAnsi="Calibri" w:cs="Calibri"/>
+          <w:sz w:val="24"/>
+          <w:szCs w:val="24"/>
+        </w:rPr>
+        <w:t>layer from the map. The game will then be over.</w:t>
+      </w:r>
+    </w:p>
+    <w:p>
+      <w:pPr>
+        <w:pBdr>
+          <w:top w:val="single" w:sz="4" w:space="1" w:color="000000"/>
+        </w:pBdr>
+        <w:spacing w:line="240" w:lineRule="auto"/>
+        <w:rPr>
+          <w:rFonts w:ascii="Calibri" w:eastAsia="Calibri" w:hAnsi="Calibri" w:cs="Calibri"/>
+          <w:b/>
+          <w:sz w:val="24"/>
+          <w:szCs w:val="24"/>
+        </w:rPr>
+      </w:pPr>
+    </w:p>
+    <w:p>
+      <w:pPr>
+        <w:pBdr>
+          <w:top w:val="single" w:sz="4" w:space="1" w:color="000000"/>
+        </w:pBdr>
+        <w:spacing w:line="240" w:lineRule="auto"/>
+        <w:rPr>
+          <w:rFonts w:ascii="Calibri" w:eastAsia="Calibri" w:hAnsi="Calibri" w:cs="Calibri"/>
+          <w:b/>
+          <w:i/>
+          <w:sz w:val="24"/>
+          <w:szCs w:val="24"/>
+        </w:rPr>
+      </w:pPr>
+      <w:r>
+        <w:rPr>
+          <w:rFonts w:ascii="Calibri" w:eastAsia="Calibri" w:hAnsi="Calibri" w:cs="Calibri"/>
+          <w:b/>
+          <w:i/>
+          <w:sz w:val="24"/>
+          <w:szCs w:val="24"/>
+        </w:rPr>
+        <w:t>Diagram 4: Interaction with Q</w:t>
+      </w:r>
+      <w:r>
+        <w:rPr>
+          <w:rFonts w:ascii="Calibri" w:eastAsia="Calibri" w:hAnsi="Calibri" w:cs="Calibri"/>
+          <w:b/>
+          <w:i/>
+          <w:sz w:val="24"/>
+          <w:szCs w:val="24"/>
+        </w:rPr>
+        <w:t xml:space="preserve"> – Give Plan</w:t>
+      </w:r>
+    </w:p>
+    <w:p>
+      <w:pPr>
+        <w:pBdr>
+          <w:top w:val="single" w:sz="4" w:space="1" w:color="000000"/>
+        </w:pBdr>
+        <w:spacing w:line="240" w:lineRule="auto"/>
+        <w:rPr>
+          <w:rFonts w:ascii="Calibri" w:eastAsia="Calibri" w:hAnsi="Calibri" w:cs="Calibri"/>
+          <w:sz w:val="24"/>
+          <w:szCs w:val="24"/>
+        </w:rPr>
+      </w:pPr>
+      <w:r>
+        <w:rPr>
+          <w:rFonts w:ascii="Calibri" w:eastAsia="Calibri" w:hAnsi="Calibri" w:cs="Calibri"/>
+          <w:sz w:val="24"/>
+          <w:szCs w:val="24"/>
+        </w:rPr>
+        <w:t xml:space="preserve">This diagram walks through the interaction between the Player and Q in order to retrieve the RocketBody in exchange for the RocketPlan. Once a Player encounters Q, they will have menu options supporting the actions to </w:t>
+      </w:r>
+      <w:proofErr w:type="gramStart"/>
+      <w:r>
+        <w:rPr>
+          <w:rFonts w:ascii="Calibri" w:eastAsia="Calibri" w:hAnsi="Calibri" w:cs="Calibri"/>
+          <w:sz w:val="24"/>
+          <w:szCs w:val="24"/>
+        </w:rPr>
+        <w:t>givePlans(</w:t>
+      </w:r>
+      <w:proofErr w:type="gramEnd"/>
+      <w:r>
+        <w:rPr>
+          <w:rFonts w:ascii="Calibri" w:eastAsia="Calibri" w:hAnsi="Calibri" w:cs="Calibri"/>
+          <w:sz w:val="24"/>
+          <w:szCs w:val="24"/>
+        </w:rPr>
+        <w:t>)</w:t>
+      </w:r>
+      <w:r>
+        <w:rPr>
+          <w:rFonts w:ascii="Calibri" w:eastAsia="Calibri" w:hAnsi="Calibri" w:cs="Calibri"/>
+          <w:sz w:val="24"/>
+          <w:szCs w:val="24"/>
+        </w:rPr>
+        <w:t xml:space="preserve">. The program will then check whether or not any item in the Player’s inventory correspond to an instance of a </w:t>
+      </w:r>
+      <w:proofErr w:type="spellStart"/>
+      <w:r>
+        <w:rPr>
+          <w:rFonts w:ascii="Calibri" w:eastAsia="Calibri" w:hAnsi="Calibri" w:cs="Calibri"/>
+          <w:sz w:val="24"/>
+          <w:szCs w:val="24"/>
+        </w:rPr>
+        <w:t>RocketPlan</w:t>
+      </w:r>
+      <w:proofErr w:type="spellEnd"/>
+      <w:r>
+        <w:rPr>
+          <w:rFonts w:ascii="Calibri" w:eastAsia="Calibri" w:hAnsi="Calibri" w:cs="Calibri"/>
+          <w:sz w:val="24"/>
+          <w:szCs w:val="24"/>
+        </w:rPr>
+        <w:t xml:space="preserve">. If this is true, the </w:t>
+      </w:r>
+      <w:proofErr w:type="spellStart"/>
+      <w:r>
+        <w:rPr>
+          <w:rFonts w:ascii="Calibri" w:eastAsia="Calibri" w:hAnsi="Calibri" w:cs="Calibri"/>
+          <w:sz w:val="24"/>
+          <w:szCs w:val="24"/>
+        </w:rPr>
+        <w:t>GameMap</w:t>
+      </w:r>
+      <w:proofErr w:type="spellEnd"/>
+      <w:r>
+        <w:rPr>
+          <w:rFonts w:ascii="Calibri" w:eastAsia="Calibri" w:hAnsi="Calibri" w:cs="Calibri"/>
+          <w:sz w:val="24"/>
+          <w:szCs w:val="24"/>
+        </w:rPr>
+        <w:t xml:space="preserve"> removes Q from the map, and a </w:t>
+      </w:r>
+      <w:proofErr w:type="spellStart"/>
+      <w:r>
+        <w:rPr>
+          <w:rFonts w:ascii="Calibri" w:eastAsia="Calibri" w:hAnsi="Calibri" w:cs="Calibri"/>
+          <w:sz w:val="24"/>
+          <w:szCs w:val="24"/>
+        </w:rPr>
+        <w:t>RocketBody</w:t>
+      </w:r>
+      <w:proofErr w:type="spellEnd"/>
+      <w:r>
+        <w:rPr>
+          <w:rFonts w:ascii="Calibri" w:eastAsia="Calibri" w:hAnsi="Calibri" w:cs="Calibri"/>
+          <w:sz w:val="24"/>
+          <w:szCs w:val="24"/>
+        </w:rPr>
+        <w:t xml:space="preserve"> item is added to the Player’s inventory.</w:t>
+      </w:r>
+      <w:r>
+        <w:rPr>
+          <w:rFonts w:ascii="Calibri" w:eastAsia="Calibri" w:hAnsi="Calibri" w:cs="Calibri"/>
+          <w:sz w:val="24"/>
+          <w:szCs w:val="24"/>
+        </w:rPr>
+        <w:t xml:space="preserve"> If not, the game only prints a message from Q saying that you need to collect the </w:t>
+      </w:r>
+      <w:proofErr w:type="spellStart"/>
+      <w:r>
+        <w:rPr>
+          <w:rFonts w:ascii="Calibri" w:eastAsia="Calibri" w:hAnsi="Calibri" w:cs="Calibri"/>
+          <w:sz w:val="24"/>
+          <w:szCs w:val="24"/>
+        </w:rPr>
+        <w:t>RocketPlan</w:t>
+      </w:r>
+      <w:proofErr w:type="spellEnd"/>
+      <w:r>
+        <w:rPr>
+          <w:rFonts w:ascii="Calibri" w:eastAsia="Calibri" w:hAnsi="Calibri" w:cs="Calibri"/>
+          <w:sz w:val="24"/>
+          <w:szCs w:val="24"/>
+        </w:rPr>
+        <w:t xml:space="preserve"> first.</w:t>
+      </w:r>
+    </w:p>
+    <w:p>
+      <w:pPr>
+        <w:pBdr>
+          <w:top w:val="single" w:sz="4" w:space="1" w:color="000000"/>
+        </w:pBdr>
+        <w:spacing w:line="240" w:lineRule="auto"/>
+        <w:rPr>
+          <w:rFonts w:ascii="Calibri" w:eastAsia="Calibri" w:hAnsi="Calibri" w:cs="Calibri"/>
+          <w:b/>
+          <w:sz w:val="24"/>
+          <w:szCs w:val="24"/>
+        </w:rPr>
+      </w:pPr>
+    </w:p>
+    <w:p>
+      <w:pPr>
+        <w:pBdr>
+          <w:top w:val="single" w:sz="4" w:space="1" w:color="000000"/>
+        </w:pBdr>
+        <w:spacing w:line="240" w:lineRule="auto"/>
+        <w:rPr>
+          <w:rFonts w:ascii="Calibri" w:eastAsia="Calibri" w:hAnsi="Calibri" w:cs="Calibri"/>
+          <w:b/>
+          <w:i/>
+          <w:sz w:val="24"/>
+          <w:szCs w:val="24"/>
+        </w:rPr>
+      </w:pPr>
+      <w:r>
+        <w:rPr>
+          <w:rFonts w:ascii="Calibri" w:eastAsia="Calibri" w:hAnsi="Calibri" w:cs="Calibri"/>
+          <w:b/>
+          <w:i/>
+          <w:sz w:val="24"/>
+          <w:szCs w:val="24"/>
+        </w:rPr>
+        <w:t>Diagram 5: Ninja’s interaction with player</w:t>
+      </w:r>
+    </w:p>
+    <w:p>
+      <w:pPr>
+        <w:pBdr>
+          <w:top w:val="single" w:sz="4" w:space="1" w:color="000000"/>
+        </w:pBdr>
+        <w:spacing w:line="240" w:lineRule="auto"/>
+        <w:rPr>
+          <w:rFonts w:ascii="Calibri" w:eastAsia="Calibri" w:hAnsi="Calibri" w:cs="Calibri"/>
+          <w:sz w:val="24"/>
+          <w:szCs w:val="24"/>
+        </w:rPr>
+      </w:pPr>
+      <w:r>
+        <w:rPr>
+          <w:rFonts w:ascii="Calibri" w:eastAsia="Calibri" w:hAnsi="Calibri" w:cs="Calibri"/>
+          <w:sz w:val="24"/>
+          <w:szCs w:val="24"/>
+        </w:rPr>
+        <w:t xml:space="preserve">This diagram walks through the course of action between the Player and the Ninja class once the Player is in range of the Ninja. Before each move the Ninja makes it will have to check if it is </w:t>
+      </w:r>
+      <w:r>
+        <w:rPr>
+          <w:rFonts w:ascii="Calibri" w:eastAsia="Calibri" w:hAnsi="Calibri" w:cs="Calibri"/>
+          <w:sz w:val="24"/>
+          <w:szCs w:val="24"/>
+        </w:rPr>
+        <w:t>within 5 squares of the Player</w:t>
+      </w:r>
+      <w:r>
+        <w:rPr>
+          <w:rFonts w:ascii="Calibri" w:eastAsia="Calibri" w:hAnsi="Calibri" w:cs="Calibri"/>
+          <w:sz w:val="24"/>
+          <w:szCs w:val="24"/>
+        </w:rPr>
+        <w:t xml:space="preserve">, and that the two are standing in a straight line. If either of these conditions are not satisfied, the Ninja does nothing. </w:t>
+      </w:r>
+      <w:r>
+        <w:rPr>
+          <w:rFonts w:ascii="Calibri" w:eastAsia="Calibri" w:hAnsi="Calibri" w:cs="Calibri"/>
+          <w:sz w:val="24"/>
+          <w:szCs w:val="24"/>
+        </w:rPr>
+        <w:t xml:space="preserve">If </w:t>
+      </w:r>
+      <w:r>
+        <w:rPr>
+          <w:rFonts w:ascii="Calibri" w:eastAsia="Calibri" w:hAnsi="Calibri" w:cs="Calibri"/>
+          <w:sz w:val="24"/>
+          <w:szCs w:val="24"/>
+        </w:rPr>
+        <w:t>both</w:t>
+      </w:r>
+      <w:r>
+        <w:rPr>
+          <w:rFonts w:ascii="Calibri" w:eastAsia="Calibri" w:hAnsi="Calibri" w:cs="Calibri"/>
+          <w:sz w:val="24"/>
+          <w:szCs w:val="24"/>
+        </w:rPr>
+        <w:t xml:space="preserve"> return true, the Ninja uses its method </w:t>
+      </w:r>
+      <w:proofErr w:type="spellStart"/>
+      <w:proofErr w:type="gramStart"/>
+      <w:r>
+        <w:rPr>
+          <w:rFonts w:ascii="Calibri" w:eastAsia="Calibri" w:hAnsi="Calibri" w:cs="Calibri"/>
+          <w:sz w:val="24"/>
+          <w:szCs w:val="24"/>
+        </w:rPr>
+        <w:t>ge</w:t>
+      </w:r>
+      <w:r>
+        <w:rPr>
+          <w:rFonts w:ascii="Calibri" w:eastAsia="Calibri" w:hAnsi="Calibri" w:cs="Calibri"/>
+          <w:sz w:val="24"/>
+          <w:szCs w:val="24"/>
+        </w:rPr>
+        <w:t>t</w:t>
+      </w:r>
+      <w:r>
+        <w:rPr>
+          <w:rFonts w:ascii="Calibri" w:eastAsia="Calibri" w:hAnsi="Calibri" w:cs="Calibri"/>
+          <w:sz w:val="24"/>
+          <w:szCs w:val="24"/>
+        </w:rPr>
+        <w:t>Action</w:t>
+      </w:r>
+      <w:proofErr w:type="spellEnd"/>
+      <w:r>
+        <w:rPr>
+          <w:rFonts w:ascii="Calibri" w:eastAsia="Calibri" w:hAnsi="Calibri" w:cs="Calibri"/>
+          <w:sz w:val="24"/>
+          <w:szCs w:val="24"/>
+        </w:rPr>
+        <w:t>(</w:t>
+      </w:r>
+      <w:proofErr w:type="gramEnd"/>
+      <w:r>
+        <w:rPr>
+          <w:rFonts w:ascii="Calibri" w:eastAsia="Calibri" w:hAnsi="Calibri" w:cs="Calibri"/>
+          <w:sz w:val="24"/>
+          <w:szCs w:val="24"/>
+        </w:rPr>
+        <w:t xml:space="preserve">) from the </w:t>
+      </w:r>
+      <w:proofErr w:type="spellStart"/>
+      <w:r>
+        <w:rPr>
+          <w:rFonts w:ascii="Calibri" w:eastAsia="Calibri" w:hAnsi="Calibri" w:cs="Calibri"/>
+          <w:sz w:val="24"/>
+          <w:szCs w:val="24"/>
+        </w:rPr>
+        <w:t>StunAndMoveBackBehaviour</w:t>
+      </w:r>
+      <w:proofErr w:type="spellEnd"/>
+      <w:r>
+        <w:rPr>
+          <w:rFonts w:ascii="Calibri" w:eastAsia="Calibri" w:hAnsi="Calibri" w:cs="Calibri"/>
+          <w:sz w:val="24"/>
+          <w:szCs w:val="24"/>
+        </w:rPr>
+        <w:t xml:space="preserve"> class</w:t>
+      </w:r>
+      <w:r>
+        <w:rPr>
+          <w:rFonts w:ascii="Calibri" w:eastAsia="Calibri" w:hAnsi="Calibri" w:cs="Calibri"/>
+          <w:sz w:val="24"/>
+          <w:szCs w:val="24"/>
+        </w:rPr>
+        <w:t xml:space="preserve"> in order to play its turn</w:t>
+      </w:r>
+      <w:r>
+        <w:rPr>
+          <w:rFonts w:ascii="Calibri" w:eastAsia="Calibri" w:hAnsi="Calibri" w:cs="Calibri"/>
+          <w:sz w:val="24"/>
+          <w:szCs w:val="24"/>
+        </w:rPr>
+        <w:t>, which returns itself as an action</w:t>
+      </w:r>
+      <w:r>
+        <w:rPr>
+          <w:rFonts w:ascii="Calibri" w:eastAsia="Calibri" w:hAnsi="Calibri" w:cs="Calibri"/>
+          <w:sz w:val="24"/>
+          <w:szCs w:val="24"/>
+        </w:rPr>
+        <w:t xml:space="preserve">. </w:t>
+      </w:r>
+      <w:r>
+        <w:rPr>
+          <w:rFonts w:ascii="Calibri" w:eastAsia="Calibri" w:hAnsi="Calibri" w:cs="Calibri"/>
+          <w:sz w:val="24"/>
+          <w:szCs w:val="24"/>
+        </w:rPr>
+        <w:t xml:space="preserve">. If the stun powder is not blocked by </w:t>
+      </w:r>
+      <w:r>
+        <w:rPr>
+          <w:rFonts w:ascii="Calibri" w:eastAsia="Calibri" w:hAnsi="Calibri" w:cs="Calibri"/>
+          <w:sz w:val="24"/>
+          <w:szCs w:val="24"/>
+        </w:rPr>
+        <w:t xml:space="preserve">a special terrain (Wall and </w:t>
+      </w:r>
+      <w:proofErr w:type="spellStart"/>
+      <w:r>
+        <w:rPr>
+          <w:rFonts w:ascii="Calibri" w:eastAsia="Calibri" w:hAnsi="Calibri" w:cs="Calibri"/>
+          <w:sz w:val="24"/>
+          <w:szCs w:val="24"/>
+        </w:rPr>
+        <w:t>LockedDoor</w:t>
+      </w:r>
+      <w:proofErr w:type="spellEnd"/>
+      <w:r>
+        <w:rPr>
+          <w:rFonts w:ascii="Calibri" w:eastAsia="Calibri" w:hAnsi="Calibri" w:cs="Calibri"/>
+          <w:sz w:val="24"/>
+          <w:szCs w:val="24"/>
+        </w:rPr>
+        <w:t>), t</w:t>
+      </w:r>
+      <w:r>
+        <w:rPr>
+          <w:rFonts w:ascii="Calibri" w:eastAsia="Calibri" w:hAnsi="Calibri" w:cs="Calibri"/>
+          <w:sz w:val="24"/>
+          <w:szCs w:val="24"/>
+        </w:rPr>
+        <w:t>his action has a 50% chance of stunning the player, before moving the Ninja one space away from them</w:t>
+      </w:r>
+      <w:r>
+        <w:rPr>
+          <w:rFonts w:ascii="Calibri" w:eastAsia="Calibri" w:hAnsi="Calibri" w:cs="Calibri"/>
+          <w:sz w:val="24"/>
+          <w:szCs w:val="24"/>
+        </w:rPr>
+        <w:t>. If the stun powder successfully hits,</w:t>
+      </w:r>
+      <w:r>
+        <w:rPr>
+          <w:rFonts w:ascii="Calibri" w:eastAsia="Calibri" w:hAnsi="Calibri" w:cs="Calibri"/>
+          <w:sz w:val="24"/>
+          <w:szCs w:val="24"/>
+        </w:rPr>
+        <w:t xml:space="preserve"> it will increase the </w:t>
+      </w:r>
+      <w:proofErr w:type="spellStart"/>
+      <w:r>
+        <w:rPr>
+          <w:rFonts w:ascii="Calibri" w:eastAsia="Calibri" w:hAnsi="Calibri" w:cs="Calibri"/>
+          <w:sz w:val="24"/>
+          <w:szCs w:val="24"/>
+        </w:rPr>
+        <w:t>stunCounter</w:t>
+      </w:r>
+      <w:proofErr w:type="spellEnd"/>
+      <w:r>
+        <w:rPr>
+          <w:rFonts w:ascii="Calibri" w:eastAsia="Calibri" w:hAnsi="Calibri" w:cs="Calibri"/>
+          <w:sz w:val="24"/>
+          <w:szCs w:val="24"/>
+        </w:rPr>
+        <w:t xml:space="preserve"> in the Player class by 2. When it is the Player’s turn, the </w:t>
+      </w:r>
+      <w:proofErr w:type="spellStart"/>
+      <w:proofErr w:type="gramStart"/>
+      <w:r>
+        <w:rPr>
+          <w:rFonts w:ascii="Calibri" w:eastAsia="Calibri" w:hAnsi="Calibri" w:cs="Calibri"/>
+          <w:sz w:val="24"/>
+          <w:szCs w:val="24"/>
+        </w:rPr>
+        <w:t>playTurn</w:t>
+      </w:r>
+      <w:proofErr w:type="spellEnd"/>
+      <w:r>
+        <w:rPr>
+          <w:rFonts w:ascii="Calibri" w:eastAsia="Calibri" w:hAnsi="Calibri" w:cs="Calibri"/>
+          <w:sz w:val="24"/>
+          <w:szCs w:val="24"/>
+        </w:rPr>
+        <w:t>(</w:t>
+      </w:r>
+      <w:proofErr w:type="gramEnd"/>
+      <w:r>
+        <w:rPr>
+          <w:rFonts w:ascii="Calibri" w:eastAsia="Calibri" w:hAnsi="Calibri" w:cs="Calibri"/>
+          <w:sz w:val="24"/>
+          <w:szCs w:val="24"/>
+        </w:rPr>
+        <w:t xml:space="preserve">) method will return a </w:t>
+      </w:r>
+      <w:proofErr w:type="spellStart"/>
+      <w:r>
+        <w:rPr>
+          <w:rFonts w:ascii="Calibri" w:eastAsia="Calibri" w:hAnsi="Calibri" w:cs="Calibri"/>
+          <w:sz w:val="24"/>
+          <w:szCs w:val="24"/>
+        </w:rPr>
+        <w:t>SkipTurnAction</w:t>
+      </w:r>
+      <w:proofErr w:type="spellEnd"/>
+      <w:r>
+        <w:rPr>
+          <w:rFonts w:ascii="Calibri" w:eastAsia="Calibri" w:hAnsi="Calibri" w:cs="Calibri"/>
+          <w:sz w:val="24"/>
+          <w:szCs w:val="24"/>
+        </w:rPr>
+        <w:t xml:space="preserve"> if the </w:t>
+      </w:r>
+      <w:proofErr w:type="spellStart"/>
+      <w:r>
+        <w:rPr>
+          <w:rFonts w:ascii="Calibri" w:eastAsia="Calibri" w:hAnsi="Calibri" w:cs="Calibri"/>
+          <w:sz w:val="24"/>
+          <w:szCs w:val="24"/>
+        </w:rPr>
+        <w:t>stunCounter</w:t>
+      </w:r>
+      <w:proofErr w:type="spellEnd"/>
+      <w:r>
+        <w:rPr>
+          <w:rFonts w:ascii="Calibri" w:eastAsia="Calibri" w:hAnsi="Calibri" w:cs="Calibri"/>
+          <w:sz w:val="24"/>
+          <w:szCs w:val="24"/>
+        </w:rPr>
+        <w:t xml:space="preserve"> is greater than 0</w:t>
+      </w:r>
+      <w:r>
+        <w:rPr>
+          <w:rFonts w:ascii="Calibri" w:eastAsia="Calibri" w:hAnsi="Calibri" w:cs="Calibri"/>
+          <w:sz w:val="24"/>
+          <w:szCs w:val="24"/>
+        </w:rPr>
+        <w:t>,</w:t>
+      </w:r>
+      <w:r>
+        <w:rPr>
+          <w:rFonts w:ascii="Calibri" w:eastAsia="Calibri" w:hAnsi="Calibri" w:cs="Calibri"/>
+          <w:sz w:val="24"/>
+          <w:szCs w:val="24"/>
+        </w:rPr>
+        <w:t xml:space="preserve"> before decrementing it by 1.</w:t>
       </w:r>
       <w:bookmarkStart w:id="0" w:name="_GoBack"/>
       <w:bookmarkEnd w:id="0"/>
-      <w:r>
-        <w:rPr>
-          <w:rFonts w:ascii="Calibri" w:eastAsia="Calibri" w:hAnsi="Calibri" w:cs="Calibri"/>
-          <w:sz w:val="24"/>
-          <w:szCs w:val="24"/>
-          <w:lang w:val="en-AU"/>
-        </w:rPr>
-        <w:t>urnAction.</w:t>
-      </w:r>
-    </w:p>
-    <w:p>
-      <w:pPr>
-        <w:pBdr>
-          <w:top w:val="single" w:sz="4" w:space="1" w:color="000000"/>
-        </w:pBdr>
-        <w:spacing w:line="240" w:lineRule="auto"/>
-        <w:rPr>
-          <w:rFonts w:ascii="Calibri" w:eastAsia="Calibri" w:hAnsi="Calibri" w:cs="Calibri"/>
-          <w:sz w:val="24"/>
-          <w:szCs w:val="24"/>
-        </w:rPr>
-      </w:pPr>
-    </w:p>
-    <w:p>
-      <w:pPr>
-        <w:pBdr>
-          <w:top w:val="single" w:sz="4" w:space="1" w:color="000000"/>
-        </w:pBdr>
-        <w:spacing w:line="240" w:lineRule="auto"/>
-        <w:rPr>
-          <w:rFonts w:ascii="Calibri" w:eastAsia="Calibri" w:hAnsi="Calibri" w:cs="Calibri"/>
-          <w:sz w:val="24"/>
-          <w:szCs w:val="24"/>
-        </w:rPr>
-      </w:pPr>
-      <w:r>
-        <w:rPr>
-          <w:rFonts w:ascii="Calibri" w:eastAsia="Calibri" w:hAnsi="Calibri" w:cs="Calibri"/>
-          <w:sz w:val="24"/>
-          <w:szCs w:val="24"/>
-        </w:rPr>
-        <w:t>By dividing the system into separate classes such as</w:t>
-      </w:r>
-      <w:r>
-        <w:rPr>
-          <w:rFonts w:ascii="Calibri" w:eastAsia="Calibri" w:hAnsi="Calibri" w:cs="Calibri"/>
-          <w:sz w:val="24"/>
-          <w:szCs w:val="24"/>
-        </w:rPr>
-        <w:t xml:space="preserve"> the ones above, we will be able to divide the work amongst the team, so that classes with large dependencies are coded by the same team member.</w:t>
-      </w:r>
-    </w:p>
-    <w:p>
-      <w:pPr>
-        <w:pBdr>
-          <w:top w:val="single" w:sz="4" w:space="1" w:color="000000"/>
-        </w:pBdr>
-        <w:spacing w:line="240" w:lineRule="auto"/>
-        <w:rPr>
-          <w:rFonts w:ascii="Calibri" w:eastAsia="Calibri" w:hAnsi="Calibri" w:cs="Calibri"/>
-          <w:sz w:val="24"/>
-          <w:szCs w:val="24"/>
-        </w:rPr>
-      </w:pPr>
-    </w:p>
-    <w:p>
-      <w:pPr>
-        <w:pBdr>
-          <w:top w:val="single" w:sz="4" w:space="1" w:color="000000"/>
-        </w:pBdr>
-        <w:spacing w:line="240" w:lineRule="auto"/>
-        <w:rPr>
-          <w:rFonts w:ascii="Calibri" w:eastAsia="Calibri" w:hAnsi="Calibri" w:cs="Calibri"/>
-          <w:sz w:val="24"/>
-          <w:szCs w:val="24"/>
-        </w:rPr>
-      </w:pPr>
-    </w:p>
-    <w:p>
-      <w:pPr>
-        <w:pBdr>
-          <w:top w:val="single" w:sz="4" w:space="1" w:color="000000"/>
-        </w:pBdr>
-        <w:spacing w:line="240" w:lineRule="auto"/>
-        <w:rPr>
-          <w:rFonts w:ascii="Calibri" w:eastAsia="Calibri" w:hAnsi="Calibri" w:cs="Calibri"/>
-          <w:sz w:val="24"/>
-          <w:szCs w:val="24"/>
-        </w:rPr>
-      </w:pPr>
-      <w:r>
-        <w:rPr>
-          <w:rFonts w:ascii="Calibri" w:eastAsia="Calibri" w:hAnsi="Calibri" w:cs="Calibri"/>
-          <w:b/>
-          <w:sz w:val="36"/>
-          <w:szCs w:val="36"/>
-        </w:rPr>
-        <w:t>Interactions between classes</w:t>
-      </w:r>
-    </w:p>
-    <w:p>
-      <w:pPr>
-        <w:pBdr>
-          <w:top w:val="single" w:sz="4" w:space="1" w:color="000000"/>
-        </w:pBdr>
-        <w:spacing w:line="240" w:lineRule="auto"/>
-        <w:rPr>
-          <w:rFonts w:ascii="Calibri" w:eastAsia="Calibri" w:hAnsi="Calibri" w:cs="Calibri"/>
-          <w:sz w:val="24"/>
-          <w:szCs w:val="24"/>
-        </w:rPr>
-      </w:pPr>
-      <w:r>
-        <w:rPr>
-          <w:rFonts w:ascii="Calibri" w:eastAsia="Calibri" w:hAnsi="Calibri" w:cs="Calibri"/>
-          <w:sz w:val="24"/>
-          <w:szCs w:val="24"/>
-        </w:rPr>
-        <w:t>The file FIT2099_Communication_Diagram in our git repository contains 5 different communication diagrams, each outlining a different complex interaction within the new system we are looking to implement. These diagrams are described in the section below.</w:t>
-      </w:r>
-    </w:p>
-    <w:p>
-      <w:pPr>
-        <w:pBdr>
-          <w:top w:val="single" w:sz="4" w:space="1" w:color="000000"/>
-        </w:pBdr>
-        <w:spacing w:line="240" w:lineRule="auto"/>
-        <w:rPr>
-          <w:rFonts w:ascii="Calibri" w:eastAsia="Calibri" w:hAnsi="Calibri" w:cs="Calibri"/>
-          <w:sz w:val="24"/>
-          <w:szCs w:val="24"/>
-        </w:rPr>
-      </w:pPr>
-    </w:p>
-    <w:p>
-      <w:pPr>
-        <w:pBdr>
-          <w:top w:val="single" w:sz="4" w:space="1" w:color="000000"/>
-        </w:pBdr>
-        <w:spacing w:line="240" w:lineRule="auto"/>
-        <w:rPr>
-          <w:rFonts w:ascii="Calibri" w:eastAsia="Calibri" w:hAnsi="Calibri" w:cs="Calibri"/>
-          <w:i/>
-          <w:sz w:val="24"/>
-          <w:szCs w:val="24"/>
-        </w:rPr>
-      </w:pPr>
-      <w:r>
-        <w:rPr>
-          <w:rFonts w:ascii="Calibri" w:eastAsia="Calibri" w:hAnsi="Calibri" w:cs="Calibri"/>
-          <w:b/>
-          <w:i/>
-          <w:sz w:val="24"/>
-          <w:szCs w:val="24"/>
-        </w:rPr>
-        <w:t>Diagram 1: Unlocking a Room</w:t>
-      </w:r>
-    </w:p>
-    <w:p>
-      <w:pPr>
-        <w:pBdr>
-          <w:top w:val="single" w:sz="4" w:space="1" w:color="000000"/>
-        </w:pBdr>
-        <w:spacing w:line="240" w:lineRule="auto"/>
-        <w:rPr>
-          <w:rFonts w:ascii="Calibri" w:eastAsia="Calibri" w:hAnsi="Calibri" w:cs="Calibri"/>
-          <w:sz w:val="24"/>
-          <w:szCs w:val="24"/>
-        </w:rPr>
-      </w:pPr>
-      <w:r>
-        <w:rPr>
-          <w:rFonts w:ascii="Calibri" w:eastAsia="Calibri" w:hAnsi="Calibri" w:cs="Calibri"/>
-          <w:sz w:val="24"/>
-          <w:szCs w:val="24"/>
-        </w:rPr>
-        <w:t xml:space="preserve">This diagram walks through the interaction a Player must go through in order to gain access to a Room. Once the player attempt to pass a Door object, the system must check if their </w:t>
-      </w:r>
-      <w:r>
-        <w:rPr>
-          <w:rFonts w:ascii="Calibri" w:eastAsia="Calibri" w:hAnsi="Calibri" w:cs="Calibri"/>
-          <w:sz w:val="24"/>
-          <w:szCs w:val="24"/>
-        </w:rPr>
-        <w:lastRenderedPageBreak/>
-        <w:t>inventory contains a Key item. This will be don</w:t>
-      </w:r>
-      <w:r>
-        <w:rPr>
-          <w:rFonts w:ascii="Calibri" w:eastAsia="Calibri" w:hAnsi="Calibri" w:cs="Calibri"/>
-          <w:sz w:val="24"/>
-          <w:szCs w:val="24"/>
-        </w:rPr>
-        <w:t>e via a method in the Inventory class (hasItem(key)). If this method returns true, the system will check if the door is locked through a boolean attribute of the Door class (isLocked). If this returns True, and the Player possesses a Key item, the Door wil</w:t>
-      </w:r>
-      <w:r>
-        <w:rPr>
-          <w:rFonts w:ascii="Calibri" w:eastAsia="Calibri" w:hAnsi="Calibri" w:cs="Calibri"/>
-          <w:sz w:val="24"/>
-          <w:szCs w:val="24"/>
-        </w:rPr>
-        <w:t>l be unlocked. Only once Door is unlocked can the Player enter Room, and interact with Items and Actors in the Room.</w:t>
-      </w:r>
-    </w:p>
-    <w:p>
-      <w:pPr>
-        <w:pBdr>
-          <w:top w:val="single" w:sz="4" w:space="1" w:color="000000"/>
-        </w:pBdr>
-        <w:spacing w:line="240" w:lineRule="auto"/>
-        <w:rPr>
-          <w:rFonts w:ascii="Calibri" w:eastAsia="Calibri" w:hAnsi="Calibri" w:cs="Calibri"/>
-          <w:sz w:val="24"/>
-          <w:szCs w:val="24"/>
-        </w:rPr>
-      </w:pPr>
-    </w:p>
-    <w:p>
-      <w:pPr>
-        <w:pBdr>
-          <w:top w:val="single" w:sz="4" w:space="1" w:color="000000"/>
-        </w:pBdr>
-        <w:spacing w:line="240" w:lineRule="auto"/>
-        <w:rPr>
-          <w:rFonts w:ascii="Calibri" w:eastAsia="Calibri" w:hAnsi="Calibri" w:cs="Calibri"/>
-          <w:b/>
-          <w:i/>
-          <w:sz w:val="24"/>
-          <w:szCs w:val="24"/>
-        </w:rPr>
-      </w:pPr>
-      <w:r>
-        <w:rPr>
-          <w:rFonts w:ascii="Calibri" w:eastAsia="Calibri" w:hAnsi="Calibri" w:cs="Calibri"/>
-          <w:b/>
-          <w:i/>
-          <w:sz w:val="24"/>
-          <w:szCs w:val="24"/>
-        </w:rPr>
-        <w:t>Diagram 2: Defeating an enemy</w:t>
-      </w:r>
-    </w:p>
-    <w:p>
-      <w:pPr>
-        <w:pBdr>
-          <w:top w:val="single" w:sz="4" w:space="1" w:color="000000"/>
-        </w:pBdr>
-        <w:spacing w:line="240" w:lineRule="auto"/>
-        <w:rPr>
-          <w:rFonts w:ascii="Calibri" w:eastAsia="Calibri" w:hAnsi="Calibri" w:cs="Calibri"/>
-          <w:sz w:val="24"/>
-          <w:szCs w:val="24"/>
-        </w:rPr>
-      </w:pPr>
-      <w:r>
-        <w:rPr>
-          <w:rFonts w:ascii="Calibri" w:eastAsia="Calibri" w:hAnsi="Calibri" w:cs="Calibri"/>
-          <w:sz w:val="24"/>
-          <w:szCs w:val="24"/>
-        </w:rPr>
-        <w:t>This diagram walks through the course of action after the defeat of an enemy.  Firstly, upon encountering either an enemy, the Player will have some form of attacking action (hurt()), once this action is performed, the Actor class should have a boolean met</w:t>
-      </w:r>
-      <w:r>
-        <w:rPr>
-          <w:rFonts w:ascii="Calibri" w:eastAsia="Calibri" w:hAnsi="Calibri" w:cs="Calibri"/>
-          <w:sz w:val="24"/>
-          <w:szCs w:val="24"/>
-        </w:rPr>
-        <w:t xml:space="preserve">hod to check whether it is conscious (isConscious()), if this returns false, the enemy must drop a key from its inventory using dropItemAction(). From this, the Player can pick up the key and add it to its inventory using addItemAction(). </w:t>
-      </w:r>
-    </w:p>
-    <w:p>
-      <w:pPr>
-        <w:pBdr>
-          <w:top w:val="single" w:sz="4" w:space="1" w:color="000000"/>
-        </w:pBdr>
-        <w:spacing w:line="240" w:lineRule="auto"/>
-        <w:rPr>
-          <w:rFonts w:ascii="Calibri" w:eastAsia="Calibri" w:hAnsi="Calibri" w:cs="Calibri"/>
-          <w:b/>
-          <w:sz w:val="24"/>
-          <w:szCs w:val="24"/>
-        </w:rPr>
-      </w:pPr>
-    </w:p>
-    <w:p>
-      <w:pPr>
-        <w:pBdr>
-          <w:top w:val="single" w:sz="4" w:space="1" w:color="000000"/>
-        </w:pBdr>
-        <w:spacing w:line="240" w:lineRule="auto"/>
-        <w:rPr>
-          <w:rFonts w:ascii="Calibri" w:eastAsia="Calibri" w:hAnsi="Calibri" w:cs="Calibri"/>
-          <w:b/>
-          <w:i/>
-          <w:sz w:val="24"/>
-          <w:szCs w:val="24"/>
-        </w:rPr>
-      </w:pPr>
-      <w:r>
-        <w:rPr>
-          <w:rFonts w:ascii="Calibri" w:eastAsia="Calibri" w:hAnsi="Calibri" w:cs="Calibri"/>
-          <w:b/>
-          <w:i/>
-          <w:sz w:val="24"/>
-          <w:szCs w:val="24"/>
-        </w:rPr>
-        <w:t>Diagram 3: Crea</w:t>
-      </w:r>
-      <w:r>
-        <w:rPr>
-          <w:rFonts w:ascii="Calibri" w:eastAsia="Calibri" w:hAnsi="Calibri" w:cs="Calibri"/>
-          <w:b/>
-          <w:i/>
-          <w:sz w:val="24"/>
-          <w:szCs w:val="24"/>
-        </w:rPr>
-        <w:t>ting the Rocket</w:t>
-      </w:r>
-    </w:p>
-    <w:p>
-      <w:pPr>
-        <w:pBdr>
-          <w:top w:val="single" w:sz="4" w:space="1" w:color="000000"/>
-        </w:pBdr>
-        <w:spacing w:line="240" w:lineRule="auto"/>
-        <w:rPr>
-          <w:rFonts w:ascii="Calibri" w:eastAsia="Calibri" w:hAnsi="Calibri" w:cs="Calibri"/>
-          <w:sz w:val="24"/>
-          <w:szCs w:val="24"/>
-        </w:rPr>
-      </w:pPr>
-      <w:r>
-        <w:rPr>
-          <w:rFonts w:ascii="Calibri" w:eastAsia="Calibri" w:hAnsi="Calibri" w:cs="Calibri"/>
-          <w:sz w:val="24"/>
-          <w:szCs w:val="24"/>
-        </w:rPr>
-        <w:t xml:space="preserve">This diagram walks through the steps that must be taken in order to create the Rocket. First the Player must check if their inventory contains the correct items needed to build the rocket, the RocketBody and the Rocket Engine, this will be </w:t>
-      </w:r>
-      <w:r>
-        <w:rPr>
-          <w:rFonts w:ascii="Calibri" w:eastAsia="Calibri" w:hAnsi="Calibri" w:cs="Calibri"/>
-          <w:sz w:val="24"/>
-          <w:szCs w:val="24"/>
-        </w:rPr>
-        <w:t>done via a method in the inventory class (hasItem(RocketBody), hasItem(RocketEngine)). Once these return true, the Player object must have a method to check whether its location on the GameMap is the RocketPad. Only when all of these return true can the pl</w:t>
-      </w:r>
-      <w:r>
-        <w:rPr>
-          <w:rFonts w:ascii="Calibri" w:eastAsia="Calibri" w:hAnsi="Calibri" w:cs="Calibri"/>
-          <w:sz w:val="24"/>
-          <w:szCs w:val="24"/>
-        </w:rPr>
-        <w:t>ayer create a Rocket Item.</w:t>
-      </w:r>
-    </w:p>
-    <w:p>
-      <w:pPr>
-        <w:pBdr>
-          <w:top w:val="single" w:sz="4" w:space="1" w:color="000000"/>
-        </w:pBdr>
-        <w:spacing w:line="240" w:lineRule="auto"/>
-        <w:rPr>
-          <w:rFonts w:ascii="Calibri" w:eastAsia="Calibri" w:hAnsi="Calibri" w:cs="Calibri"/>
-          <w:b/>
-          <w:sz w:val="24"/>
-          <w:szCs w:val="24"/>
-        </w:rPr>
-      </w:pPr>
-    </w:p>
-    <w:p>
-      <w:pPr>
-        <w:pBdr>
-          <w:top w:val="single" w:sz="4" w:space="1" w:color="000000"/>
-        </w:pBdr>
-        <w:spacing w:line="240" w:lineRule="auto"/>
-        <w:rPr>
-          <w:rFonts w:ascii="Calibri" w:eastAsia="Calibri" w:hAnsi="Calibri" w:cs="Calibri"/>
-          <w:b/>
-          <w:i/>
-          <w:sz w:val="24"/>
-          <w:szCs w:val="24"/>
-        </w:rPr>
-      </w:pPr>
-      <w:r>
-        <w:rPr>
-          <w:rFonts w:ascii="Calibri" w:eastAsia="Calibri" w:hAnsi="Calibri" w:cs="Calibri"/>
-          <w:b/>
-          <w:i/>
-          <w:sz w:val="24"/>
-          <w:szCs w:val="24"/>
-        </w:rPr>
-        <w:t>Diagram 4: Interaction with Q</w:t>
-      </w:r>
-    </w:p>
-    <w:p>
-      <w:pPr>
-        <w:pBdr>
-          <w:top w:val="single" w:sz="4" w:space="1" w:color="000000"/>
-        </w:pBdr>
-        <w:spacing w:line="240" w:lineRule="auto"/>
-        <w:rPr>
-          <w:rFonts w:ascii="Calibri" w:eastAsia="Calibri" w:hAnsi="Calibri" w:cs="Calibri"/>
-          <w:sz w:val="24"/>
-          <w:szCs w:val="24"/>
-        </w:rPr>
-      </w:pPr>
-      <w:r>
-        <w:rPr>
-          <w:rFonts w:ascii="Calibri" w:eastAsia="Calibri" w:hAnsi="Calibri" w:cs="Calibri"/>
-          <w:sz w:val="24"/>
-          <w:szCs w:val="24"/>
-        </w:rPr>
-        <w:t>This diagram walks through the interaction between the Player and Q in order to retrieve the RocketBody in exchange for the RocketPlan. Once a Player encounters Q, they will have menu options suppor</w:t>
-      </w:r>
-      <w:r>
-        <w:rPr>
-          <w:rFonts w:ascii="Calibri" w:eastAsia="Calibri" w:hAnsi="Calibri" w:cs="Calibri"/>
-          <w:sz w:val="24"/>
-          <w:szCs w:val="24"/>
-        </w:rPr>
-        <w:t xml:space="preserve">ting the actions to givePlans() and talk(). If Q is spoken to, the system  will check if the Player has the RocketPlan in their inventory. If the Player does not have the  Rocket Plan in their inventory, Q will display a message saying he can only help if </w:t>
-      </w:r>
-      <w:r>
-        <w:rPr>
-          <w:rFonts w:ascii="Calibri" w:eastAsia="Calibri" w:hAnsi="Calibri" w:cs="Calibri"/>
-          <w:sz w:val="24"/>
-          <w:szCs w:val="24"/>
-        </w:rPr>
-        <w:t>you have the Rocket Plan. If the Player does have Rocket Plans in their inventory, Q will display a message to hand the plans over. The Player will then be presented with the option to hand over the plan. Upon receiving the Rocket Plan, Q will drop the Roc</w:t>
-      </w:r>
-      <w:r>
-        <w:rPr>
-          <w:rFonts w:ascii="Calibri" w:eastAsia="Calibri" w:hAnsi="Calibri" w:cs="Calibri"/>
-          <w:sz w:val="24"/>
-          <w:szCs w:val="24"/>
-        </w:rPr>
-        <w:t xml:space="preserve">ket Body from his Inventory using the dropItemAction(), for the player to pick up using addItemAction(). </w:t>
-      </w:r>
-    </w:p>
-    <w:p>
-      <w:pPr>
-        <w:pBdr>
-          <w:top w:val="single" w:sz="4" w:space="1" w:color="000000"/>
-        </w:pBdr>
-        <w:spacing w:line="240" w:lineRule="auto"/>
-        <w:rPr>
-          <w:rFonts w:ascii="Calibri" w:eastAsia="Calibri" w:hAnsi="Calibri" w:cs="Calibri"/>
-          <w:b/>
-          <w:sz w:val="24"/>
-          <w:szCs w:val="24"/>
-        </w:rPr>
-      </w:pPr>
-    </w:p>
-    <w:p>
-      <w:pPr>
-        <w:pBdr>
-          <w:top w:val="single" w:sz="4" w:space="1" w:color="000000"/>
-        </w:pBdr>
-        <w:spacing w:line="240" w:lineRule="auto"/>
-        <w:rPr>
-          <w:rFonts w:ascii="Calibri" w:eastAsia="Calibri" w:hAnsi="Calibri" w:cs="Calibri"/>
-          <w:b/>
-          <w:i/>
-          <w:sz w:val="24"/>
-          <w:szCs w:val="24"/>
-        </w:rPr>
-      </w:pPr>
-      <w:r>
-        <w:rPr>
-          <w:rFonts w:ascii="Calibri" w:eastAsia="Calibri" w:hAnsi="Calibri" w:cs="Calibri"/>
-          <w:b/>
-          <w:i/>
-          <w:sz w:val="24"/>
-          <w:szCs w:val="24"/>
-        </w:rPr>
-        <w:t>Diagram 5: Ninja’s interaction with player</w:t>
-      </w:r>
-    </w:p>
-    <w:p>
-      <w:pPr>
-        <w:pBdr>
-          <w:top w:val="single" w:sz="4" w:space="1" w:color="000000"/>
-        </w:pBdr>
-        <w:spacing w:line="240" w:lineRule="auto"/>
-        <w:rPr>
-          <w:rFonts w:ascii="Calibri" w:eastAsia="Calibri" w:hAnsi="Calibri" w:cs="Calibri"/>
-          <w:sz w:val="24"/>
-          <w:szCs w:val="24"/>
-        </w:rPr>
-      </w:pPr>
-      <w:r>
-        <w:rPr>
-          <w:rFonts w:ascii="Calibri" w:eastAsia="Calibri" w:hAnsi="Calibri" w:cs="Calibri"/>
-          <w:sz w:val="24"/>
-          <w:szCs w:val="24"/>
-        </w:rPr>
-        <w:t xml:space="preserve">This diagram walks through the course of action between the Player and the Ninja class once the Player is </w:t>
-      </w:r>
-      <w:r>
-        <w:rPr>
-          <w:rFonts w:ascii="Calibri" w:eastAsia="Calibri" w:hAnsi="Calibri" w:cs="Calibri"/>
-          <w:sz w:val="24"/>
-          <w:szCs w:val="24"/>
-        </w:rPr>
-        <w:t xml:space="preserve">in range of the Ninja. Before each move the Ninja makes it will have to check if it is in range of the Player (inRange()). If this returns true, the Ninja uses its method getAllowableActions() from the ActionFactory in order to play its turn (PlayTurn()), </w:t>
-      </w:r>
-      <w:r>
-        <w:rPr>
-          <w:rFonts w:ascii="Calibri" w:eastAsia="Calibri" w:hAnsi="Calibri" w:cs="Calibri"/>
-          <w:sz w:val="24"/>
-          <w:szCs w:val="24"/>
-        </w:rPr>
-        <w:t>in the Ninjas case, this should be StunAndMove(). This action has a 50% chance of stunning the player, before moving the Ninja one space away from them. When the Player has to playTurn(), this should result in a skipTurnAction() if the Player has been stun</w:t>
-      </w:r>
-      <w:r>
-        <w:rPr>
-          <w:rFonts w:ascii="Calibri" w:eastAsia="Calibri" w:hAnsi="Calibri" w:cs="Calibri"/>
-          <w:sz w:val="24"/>
-          <w:szCs w:val="24"/>
-        </w:rPr>
-        <w:t xml:space="preserve">ned. </w:t>
-      </w:r>
     </w:p>
     <w:sectPr>
       <w:headerReference w:type="default" r:id="rId7"/>
@@ -2909,7 +3395,7 @@
         <w:rFonts w:ascii="Arial" w:eastAsia="Arial" w:hAnsi="Arial" w:cs="Arial"/>
         <w:sz w:val="22"/>
         <w:szCs w:val="22"/>
-        <w:lang w:eastAsia="en-AU" w:bidi="ar-SA"/>
+        <w:lang w:val="en-US" w:eastAsia="en-AU" w:bidi="ar-SA"/>
       </w:rPr>
     </w:rPrDefault>
     <w:pPrDefault>

</xml_diff>

<commit_message>
Changes to Communication Diagrams. Updated Interaction Diagram descriptions
</commit_message>
<xml_diff>
--- a/design-docs/Design Rationale (Updated).docx
+++ b/design-docs/Design Rationale (Updated).docx
@@ -2166,7 +2166,670 @@
           <w:szCs w:val="24"/>
           <w:lang w:val="en-AU"/>
         </w:rPr>
-        <w:t xml:space="preserve">Extends the existing Action class. This will check </w:t>
+        <w:t xml:space="preserve">Extends the existing Action class. This will check if Player has a key via the Actor </w:t>
+      </w:r>
+      <w:proofErr w:type="spellStart"/>
+      <w:r>
+        <w:rPr>
+          <w:rFonts w:ascii="Calibri" w:eastAsia="Calibri" w:hAnsi="Calibri" w:cs="Calibri"/>
+          <w:sz w:val="24"/>
+          <w:szCs w:val="24"/>
+          <w:lang w:val="en-AU"/>
+        </w:rPr>
+        <w:t>getInventory</w:t>
+      </w:r>
+      <w:proofErr w:type="spellEnd"/>
+      <w:r>
+        <w:rPr>
+          <w:rFonts w:ascii="Calibri" w:eastAsia="Calibri" w:hAnsi="Calibri" w:cs="Calibri"/>
+          <w:sz w:val="24"/>
+          <w:szCs w:val="24"/>
+          <w:lang w:val="en-AU"/>
+        </w:rPr>
+        <w:t xml:space="preserve"> method. It will replace the Door at the location with Floor which can be traversed by the Player to enter the Room, otherwise it will print a message to find a Key.</w:t>
+      </w:r>
+    </w:p>
+    <w:p>
+      <w:pPr>
+        <w:pBdr>
+          <w:top w:val="single" w:sz="4" w:space="1" w:color="000000"/>
+        </w:pBdr>
+        <w:spacing w:line="240" w:lineRule="auto"/>
+        <w:rPr>
+          <w:rFonts w:ascii="Calibri" w:eastAsia="Calibri" w:hAnsi="Calibri" w:cs="Calibri"/>
+          <w:b/>
+          <w:sz w:val="24"/>
+          <w:szCs w:val="24"/>
+          <w:lang w:val="en-AU"/>
+        </w:rPr>
+      </w:pPr>
+    </w:p>
+    <w:p>
+      <w:pPr>
+        <w:pBdr>
+          <w:top w:val="single" w:sz="4" w:space="1" w:color="000000"/>
+        </w:pBdr>
+        <w:spacing w:line="240" w:lineRule="auto"/>
+        <w:rPr>
+          <w:rFonts w:ascii="Calibri" w:eastAsia="Calibri" w:hAnsi="Calibri" w:cs="Calibri"/>
+          <w:sz w:val="24"/>
+          <w:szCs w:val="24"/>
+          <w:lang w:val="en-AU"/>
+        </w:rPr>
+      </w:pPr>
+      <w:proofErr w:type="spellStart"/>
+      <w:r>
+        <w:rPr>
+          <w:rFonts w:ascii="Calibri" w:eastAsia="Calibri" w:hAnsi="Calibri" w:cs="Calibri"/>
+          <w:b/>
+          <w:sz w:val="24"/>
+          <w:szCs w:val="24"/>
+          <w:lang w:val="en-AU"/>
+        </w:rPr>
+        <w:t>WanderBehaviour</w:t>
+      </w:r>
+      <w:proofErr w:type="spellEnd"/>
+      <w:r>
+        <w:rPr>
+          <w:rFonts w:ascii="Calibri" w:eastAsia="Calibri" w:hAnsi="Calibri" w:cs="Calibri"/>
+          <w:b/>
+          <w:sz w:val="24"/>
+          <w:szCs w:val="24"/>
+          <w:lang w:val="en-AU"/>
+        </w:rPr>
+        <w:t>:</w:t>
+      </w:r>
+      <w:r>
+        <w:rPr>
+          <w:rFonts w:ascii="Calibri" w:eastAsia="Calibri" w:hAnsi="Calibri" w:cs="Calibri"/>
+          <w:b/>
+          <w:sz w:val="24"/>
+          <w:szCs w:val="24"/>
+          <w:lang w:val="en-AU"/>
+        </w:rPr>
+        <w:t xml:space="preserve"> </w:t>
+      </w:r>
+      <w:r>
+        <w:rPr>
+          <w:rFonts w:ascii="Calibri" w:eastAsia="Calibri" w:hAnsi="Calibri" w:cs="Calibri"/>
+          <w:sz w:val="24"/>
+          <w:szCs w:val="24"/>
+          <w:lang w:val="en-AU"/>
+        </w:rPr>
+        <w:t xml:space="preserve">Implements the existing </w:t>
+      </w:r>
+      <w:proofErr w:type="spellStart"/>
+      <w:r>
+        <w:rPr>
+          <w:rFonts w:ascii="Calibri" w:eastAsia="Calibri" w:hAnsi="Calibri" w:cs="Calibri"/>
+          <w:sz w:val="24"/>
+          <w:szCs w:val="24"/>
+          <w:lang w:val="en-AU"/>
+        </w:rPr>
+        <w:t>ActionFactory</w:t>
+      </w:r>
+      <w:proofErr w:type="spellEnd"/>
+      <w:r>
+        <w:rPr>
+          <w:rFonts w:ascii="Calibri" w:eastAsia="Calibri" w:hAnsi="Calibri" w:cs="Calibri"/>
+          <w:sz w:val="24"/>
+          <w:szCs w:val="24"/>
+          <w:lang w:val="en-AU"/>
+        </w:rPr>
+        <w:t xml:space="preserve"> interface. </w:t>
+      </w:r>
+      <w:r>
+        <w:rPr>
+          <w:rFonts w:ascii="Calibri" w:eastAsia="Calibri" w:hAnsi="Calibri" w:cs="Calibri"/>
+          <w:sz w:val="24"/>
+          <w:szCs w:val="24"/>
+          <w:lang w:val="en-AU"/>
+        </w:rPr>
+        <w:t xml:space="preserve">This will find all possible Exits for an Actor at a Location and will at random choose one as its destination. If there are no allowable exits the Actor will skip its turn via the </w:t>
+      </w:r>
+      <w:proofErr w:type="spellStart"/>
+      <w:r>
+        <w:rPr>
+          <w:rFonts w:ascii="Calibri" w:eastAsia="Calibri" w:hAnsi="Calibri" w:cs="Calibri"/>
+          <w:sz w:val="24"/>
+          <w:szCs w:val="24"/>
+          <w:lang w:val="en-AU"/>
+        </w:rPr>
+        <w:t>SkipTurnAction</w:t>
+      </w:r>
+      <w:proofErr w:type="spellEnd"/>
+      <w:r>
+        <w:rPr>
+          <w:rFonts w:ascii="Calibri" w:eastAsia="Calibri" w:hAnsi="Calibri" w:cs="Calibri"/>
+          <w:sz w:val="24"/>
+          <w:szCs w:val="24"/>
+          <w:lang w:val="en-AU"/>
+        </w:rPr>
+        <w:t>.</w:t>
+      </w:r>
+    </w:p>
+    <w:p>
+      <w:pPr>
+        <w:pBdr>
+          <w:top w:val="single" w:sz="4" w:space="1" w:color="000000"/>
+        </w:pBdr>
+        <w:spacing w:line="240" w:lineRule="auto"/>
+        <w:rPr>
+          <w:rFonts w:ascii="Calibri" w:eastAsia="Calibri" w:hAnsi="Calibri" w:cs="Calibri"/>
+          <w:sz w:val="24"/>
+          <w:szCs w:val="24"/>
+        </w:rPr>
+      </w:pPr>
+    </w:p>
+    <w:p>
+      <w:pPr>
+        <w:pBdr>
+          <w:top w:val="single" w:sz="4" w:space="1" w:color="000000"/>
+        </w:pBdr>
+        <w:spacing w:line="240" w:lineRule="auto"/>
+        <w:rPr>
+          <w:rFonts w:ascii="Calibri" w:eastAsia="Calibri" w:hAnsi="Calibri" w:cs="Calibri"/>
+          <w:sz w:val="24"/>
+          <w:szCs w:val="24"/>
+        </w:rPr>
+      </w:pPr>
+      <w:r>
+        <w:rPr>
+          <w:rFonts w:ascii="Calibri" w:eastAsia="Calibri" w:hAnsi="Calibri" w:cs="Calibri"/>
+          <w:sz w:val="24"/>
+          <w:szCs w:val="24"/>
+        </w:rPr>
+        <w:t>By dividing the system into separate classes such as</w:t>
+      </w:r>
+      <w:r>
+        <w:rPr>
+          <w:rFonts w:ascii="Calibri" w:eastAsia="Calibri" w:hAnsi="Calibri" w:cs="Calibri"/>
+          <w:sz w:val="24"/>
+          <w:szCs w:val="24"/>
+        </w:rPr>
+        <w:t xml:space="preserve"> the ones above, we will be able to divide the work amongst the team, so that classes with large dependencies are coded by the same team member.</w:t>
+      </w:r>
+    </w:p>
+    <w:p>
+      <w:pPr>
+        <w:pBdr>
+          <w:top w:val="single" w:sz="4" w:space="1" w:color="000000"/>
+        </w:pBdr>
+        <w:spacing w:line="240" w:lineRule="auto"/>
+        <w:rPr>
+          <w:rFonts w:ascii="Calibri" w:eastAsia="Calibri" w:hAnsi="Calibri" w:cs="Calibri"/>
+          <w:sz w:val="24"/>
+          <w:szCs w:val="24"/>
+        </w:rPr>
+      </w:pPr>
+    </w:p>
+    <w:p>
+      <w:pPr>
+        <w:pBdr>
+          <w:top w:val="single" w:sz="4" w:space="1" w:color="000000"/>
+        </w:pBdr>
+        <w:spacing w:line="240" w:lineRule="auto"/>
+        <w:rPr>
+          <w:rFonts w:ascii="Calibri" w:eastAsia="Calibri" w:hAnsi="Calibri" w:cs="Calibri"/>
+          <w:sz w:val="24"/>
+          <w:szCs w:val="24"/>
+        </w:rPr>
+      </w:pPr>
+    </w:p>
+    <w:p>
+      <w:pPr>
+        <w:pBdr>
+          <w:top w:val="single" w:sz="4" w:space="1" w:color="000000"/>
+        </w:pBdr>
+        <w:spacing w:line="240" w:lineRule="auto"/>
+        <w:rPr>
+          <w:rFonts w:ascii="Calibri" w:eastAsia="Calibri" w:hAnsi="Calibri" w:cs="Calibri"/>
+          <w:sz w:val="24"/>
+          <w:szCs w:val="24"/>
+        </w:rPr>
+      </w:pPr>
+      <w:r>
+        <w:rPr>
+          <w:rFonts w:ascii="Calibri" w:eastAsia="Calibri" w:hAnsi="Calibri" w:cs="Calibri"/>
+          <w:b/>
+          <w:sz w:val="36"/>
+          <w:szCs w:val="36"/>
+        </w:rPr>
+        <w:t>Interactions between classes</w:t>
+      </w:r>
+    </w:p>
+    <w:p>
+      <w:pPr>
+        <w:pBdr>
+          <w:top w:val="single" w:sz="4" w:space="1" w:color="000000"/>
+        </w:pBdr>
+        <w:spacing w:line="240" w:lineRule="auto"/>
+        <w:rPr>
+          <w:rFonts w:ascii="Calibri" w:eastAsia="Calibri" w:hAnsi="Calibri" w:cs="Calibri"/>
+          <w:sz w:val="24"/>
+          <w:szCs w:val="24"/>
+        </w:rPr>
+      </w:pPr>
+      <w:r>
+        <w:rPr>
+          <w:rFonts w:ascii="Calibri" w:eastAsia="Calibri" w:hAnsi="Calibri" w:cs="Calibri"/>
+          <w:sz w:val="24"/>
+          <w:szCs w:val="24"/>
+        </w:rPr>
+        <w:t>The file FIT2099_Communication_Diagram in our git repository contains 5 different communication diagrams, each outlining a different complex interaction within the new system we are looking to implement. These diagrams are described in the section below.</w:t>
+      </w:r>
+    </w:p>
+    <w:p>
+      <w:pPr>
+        <w:pBdr>
+          <w:top w:val="single" w:sz="4" w:space="1" w:color="000000"/>
+        </w:pBdr>
+        <w:spacing w:line="240" w:lineRule="auto"/>
+        <w:rPr>
+          <w:rFonts w:ascii="Calibri" w:eastAsia="Calibri" w:hAnsi="Calibri" w:cs="Calibri"/>
+          <w:sz w:val="24"/>
+          <w:szCs w:val="24"/>
+        </w:rPr>
+      </w:pPr>
+    </w:p>
+    <w:p>
+      <w:pPr>
+        <w:pBdr>
+          <w:top w:val="single" w:sz="4" w:space="1" w:color="000000"/>
+        </w:pBdr>
+        <w:spacing w:line="240" w:lineRule="auto"/>
+        <w:rPr>
+          <w:rFonts w:ascii="Calibri" w:eastAsia="Calibri" w:hAnsi="Calibri" w:cs="Calibri"/>
+          <w:i/>
+          <w:sz w:val="24"/>
+          <w:szCs w:val="24"/>
+        </w:rPr>
+      </w:pPr>
+      <w:r>
+        <w:rPr>
+          <w:rFonts w:ascii="Calibri" w:eastAsia="Calibri" w:hAnsi="Calibri" w:cs="Calibri"/>
+          <w:b/>
+          <w:i/>
+          <w:sz w:val="24"/>
+          <w:szCs w:val="24"/>
+        </w:rPr>
+        <w:t>Diagram 1: Unlocking a Room</w:t>
+      </w:r>
+    </w:p>
+    <w:p>
+      <w:pPr>
+        <w:pBdr>
+          <w:top w:val="single" w:sz="4" w:space="1" w:color="000000"/>
+        </w:pBdr>
+        <w:spacing w:line="240" w:lineRule="auto"/>
+        <w:rPr>
+          <w:rFonts w:ascii="Calibri" w:eastAsia="Calibri" w:hAnsi="Calibri" w:cs="Calibri"/>
+          <w:sz w:val="24"/>
+          <w:szCs w:val="24"/>
+          <w:lang w:val="en-AU"/>
+        </w:rPr>
+      </w:pPr>
+      <w:r>
+        <w:rPr>
+          <w:rFonts w:ascii="Calibri" w:eastAsia="Calibri" w:hAnsi="Calibri" w:cs="Calibri"/>
+          <w:sz w:val="24"/>
+          <w:szCs w:val="24"/>
+        </w:rPr>
+        <w:t xml:space="preserve">This diagram walks through the interaction a Player must go through in order to gain access to a Room. Once the player </w:t>
+      </w:r>
+      <w:r>
+        <w:rPr>
+          <w:rFonts w:ascii="Calibri" w:eastAsia="Calibri" w:hAnsi="Calibri" w:cs="Calibri"/>
+          <w:sz w:val="24"/>
+          <w:szCs w:val="24"/>
+          <w:lang w:val="en-AU"/>
+        </w:rPr>
+        <w:t xml:space="preserve">is next to a </w:t>
+      </w:r>
+      <w:proofErr w:type="spellStart"/>
+      <w:r>
+        <w:rPr>
+          <w:rFonts w:ascii="Calibri" w:eastAsia="Calibri" w:hAnsi="Calibri" w:cs="Calibri"/>
+          <w:sz w:val="24"/>
+          <w:szCs w:val="24"/>
+          <w:lang w:val="en-AU"/>
+        </w:rPr>
+        <w:t>LockedDoor</w:t>
+      </w:r>
+      <w:proofErr w:type="spellEnd"/>
+      <w:r>
+        <w:rPr>
+          <w:rFonts w:ascii="Calibri" w:eastAsia="Calibri" w:hAnsi="Calibri" w:cs="Calibri"/>
+          <w:sz w:val="24"/>
+          <w:szCs w:val="24"/>
+        </w:rPr>
+        <w:t xml:space="preserve">, </w:t>
+      </w:r>
+      <w:r>
+        <w:rPr>
+          <w:rFonts w:ascii="Calibri" w:eastAsia="Calibri" w:hAnsi="Calibri" w:cs="Calibri"/>
+          <w:sz w:val="24"/>
+          <w:szCs w:val="24"/>
+          <w:lang w:val="en-AU"/>
+        </w:rPr>
+        <w:t xml:space="preserve">the </w:t>
+      </w:r>
+      <w:proofErr w:type="spellStart"/>
+      <w:r>
+        <w:rPr>
+          <w:rFonts w:ascii="Calibri" w:eastAsia="Calibri" w:hAnsi="Calibri" w:cs="Calibri"/>
+          <w:sz w:val="24"/>
+          <w:szCs w:val="24"/>
+          <w:lang w:val="en-AU"/>
+        </w:rPr>
+        <w:t>getAllowableActions</w:t>
+      </w:r>
+      <w:proofErr w:type="spellEnd"/>
+      <w:r>
+        <w:rPr>
+          <w:rFonts w:ascii="Calibri" w:eastAsia="Calibri" w:hAnsi="Calibri" w:cs="Calibri"/>
+          <w:sz w:val="24"/>
+          <w:szCs w:val="24"/>
+          <w:lang w:val="en-AU"/>
+        </w:rPr>
+        <w:t xml:space="preserve"> method will </w:t>
+      </w:r>
+      <w:r>
+        <w:rPr>
+          <w:rFonts w:ascii="Calibri" w:eastAsia="Calibri" w:hAnsi="Calibri" w:cs="Calibri"/>
+          <w:sz w:val="24"/>
+          <w:szCs w:val="24"/>
+          <w:lang w:val="en-AU"/>
+        </w:rPr>
+        <w:lastRenderedPageBreak/>
+        <w:t xml:space="preserve">return </w:t>
+      </w:r>
+      <w:proofErr w:type="spellStart"/>
+      <w:r>
+        <w:rPr>
+          <w:rFonts w:ascii="Calibri" w:eastAsia="Calibri" w:hAnsi="Calibri" w:cs="Calibri"/>
+          <w:sz w:val="24"/>
+          <w:szCs w:val="24"/>
+          <w:lang w:val="en-AU"/>
+        </w:rPr>
+        <w:t>UnlockDoorAction</w:t>
+      </w:r>
+      <w:proofErr w:type="spellEnd"/>
+      <w:r>
+        <w:rPr>
+          <w:rFonts w:ascii="Calibri" w:eastAsia="Calibri" w:hAnsi="Calibri" w:cs="Calibri"/>
+          <w:sz w:val="24"/>
+          <w:szCs w:val="24"/>
+          <w:lang w:val="en-AU"/>
+        </w:rPr>
+        <w:t xml:space="preserve">. This will check if the Player in range has a Key item through the </w:t>
+      </w:r>
+      <w:proofErr w:type="spellStart"/>
+      <w:r>
+        <w:rPr>
+          <w:rFonts w:ascii="Calibri" w:eastAsia="Calibri" w:hAnsi="Calibri" w:cs="Calibri"/>
+          <w:sz w:val="24"/>
+          <w:szCs w:val="24"/>
+          <w:lang w:val="en-AU"/>
+        </w:rPr>
+        <w:t>getInventory</w:t>
+      </w:r>
+      <w:proofErr w:type="spellEnd"/>
+      <w:r>
+        <w:rPr>
+          <w:rFonts w:ascii="Calibri" w:eastAsia="Calibri" w:hAnsi="Calibri" w:cs="Calibri"/>
+          <w:sz w:val="24"/>
+          <w:szCs w:val="24"/>
+          <w:lang w:val="en-AU"/>
+        </w:rPr>
+        <w:t xml:space="preserve"> method from the Actor class. If the Player is in possession of a key, the </w:t>
+      </w:r>
+      <w:proofErr w:type="spellStart"/>
+      <w:r>
+        <w:rPr>
+          <w:rFonts w:ascii="Calibri" w:eastAsia="Calibri" w:hAnsi="Calibri" w:cs="Calibri"/>
+          <w:sz w:val="24"/>
+          <w:szCs w:val="24"/>
+          <w:lang w:val="en-AU"/>
+        </w:rPr>
+        <w:t>UnlockDoorAction</w:t>
+      </w:r>
+      <w:proofErr w:type="spellEnd"/>
+      <w:r>
+        <w:rPr>
+          <w:rFonts w:ascii="Calibri" w:eastAsia="Calibri" w:hAnsi="Calibri" w:cs="Calibri"/>
+          <w:sz w:val="24"/>
+          <w:szCs w:val="24"/>
+          <w:lang w:val="en-AU"/>
+        </w:rPr>
+        <w:t xml:space="preserve"> will replace the current </w:t>
+      </w:r>
+      <w:proofErr w:type="spellStart"/>
+      <w:r>
+        <w:rPr>
+          <w:rFonts w:ascii="Calibri" w:eastAsia="Calibri" w:hAnsi="Calibri" w:cs="Calibri"/>
+          <w:sz w:val="24"/>
+          <w:szCs w:val="24"/>
+          <w:lang w:val="en-AU"/>
+        </w:rPr>
+        <w:t>LockedDoor</w:t>
+      </w:r>
+      <w:proofErr w:type="spellEnd"/>
+      <w:r>
+        <w:rPr>
+          <w:rFonts w:ascii="Calibri" w:eastAsia="Calibri" w:hAnsi="Calibri" w:cs="Calibri"/>
+          <w:sz w:val="24"/>
+          <w:szCs w:val="24"/>
+          <w:lang w:val="en-AU"/>
+        </w:rPr>
+        <w:t xml:space="preserve"> Location on the </w:t>
+      </w:r>
+      <w:proofErr w:type="spellStart"/>
+      <w:r>
+        <w:rPr>
+          <w:rFonts w:ascii="Calibri" w:eastAsia="Calibri" w:hAnsi="Calibri" w:cs="Calibri"/>
+          <w:sz w:val="24"/>
+          <w:szCs w:val="24"/>
+          <w:lang w:val="en-AU"/>
+        </w:rPr>
+        <w:t>GameMap</w:t>
+      </w:r>
+      <w:proofErr w:type="spellEnd"/>
+      <w:r>
+        <w:rPr>
+          <w:rFonts w:ascii="Calibri" w:eastAsia="Calibri" w:hAnsi="Calibri" w:cs="Calibri"/>
+          <w:sz w:val="24"/>
+          <w:szCs w:val="24"/>
+          <w:lang w:val="en-AU"/>
+        </w:rPr>
+        <w:t xml:space="preserve"> with a Floor, which can be traversed by the Player in order to enter the Room. The action will also remove the Key from the Actor via the Actor method </w:t>
+      </w:r>
+      <w:proofErr w:type="spellStart"/>
+      <w:r>
+        <w:rPr>
+          <w:rFonts w:ascii="Calibri" w:eastAsia="Calibri" w:hAnsi="Calibri" w:cs="Calibri"/>
+          <w:sz w:val="24"/>
+          <w:szCs w:val="24"/>
+          <w:lang w:val="en-AU"/>
+        </w:rPr>
+        <w:t>removeItemFromInventory</w:t>
+      </w:r>
+      <w:proofErr w:type="spellEnd"/>
+      <w:r>
+        <w:rPr>
+          <w:rFonts w:ascii="Calibri" w:eastAsia="Calibri" w:hAnsi="Calibri" w:cs="Calibri"/>
+          <w:sz w:val="24"/>
+          <w:szCs w:val="24"/>
+          <w:lang w:val="en-AU"/>
+        </w:rPr>
+        <w:t xml:space="preserve">. </w:t>
+      </w:r>
+    </w:p>
+    <w:p>
+      <w:pPr>
+        <w:pBdr>
+          <w:top w:val="single" w:sz="4" w:space="1" w:color="000000"/>
+        </w:pBdr>
+        <w:spacing w:line="240" w:lineRule="auto"/>
+        <w:rPr>
+          <w:rFonts w:ascii="Calibri" w:eastAsia="Calibri" w:hAnsi="Calibri" w:cs="Calibri"/>
+          <w:sz w:val="24"/>
+          <w:szCs w:val="24"/>
+        </w:rPr>
+      </w:pPr>
+    </w:p>
+    <w:p>
+      <w:pPr>
+        <w:pBdr>
+          <w:top w:val="single" w:sz="4" w:space="1" w:color="000000"/>
+        </w:pBdr>
+        <w:spacing w:line="240" w:lineRule="auto"/>
+        <w:rPr>
+          <w:rFonts w:ascii="Calibri" w:eastAsia="Calibri" w:hAnsi="Calibri" w:cs="Calibri"/>
+          <w:b/>
+          <w:i/>
+          <w:sz w:val="24"/>
+          <w:szCs w:val="24"/>
+        </w:rPr>
+      </w:pPr>
+      <w:r>
+        <w:rPr>
+          <w:rFonts w:ascii="Calibri" w:eastAsia="Calibri" w:hAnsi="Calibri" w:cs="Calibri"/>
+          <w:b/>
+          <w:i/>
+          <w:sz w:val="24"/>
+          <w:szCs w:val="24"/>
+        </w:rPr>
+        <w:t>Diagram 2: Defeating an enemy</w:t>
+      </w:r>
+    </w:p>
+    <w:p>
+      <w:pPr>
+        <w:pBdr>
+          <w:top w:val="single" w:sz="4" w:space="1" w:color="000000"/>
+        </w:pBdr>
+        <w:spacing w:line="240" w:lineRule="auto"/>
+        <w:rPr>
+          <w:rFonts w:ascii="Calibri" w:eastAsia="Calibri" w:hAnsi="Calibri" w:cs="Calibri"/>
+          <w:sz w:val="24"/>
+          <w:szCs w:val="24"/>
+          <w:lang w:val="en-AU"/>
+        </w:rPr>
+      </w:pPr>
+      <w:r>
+        <w:rPr>
+          <w:rFonts w:ascii="Calibri" w:eastAsia="Calibri" w:hAnsi="Calibri" w:cs="Calibri"/>
+          <w:sz w:val="24"/>
+          <w:szCs w:val="24"/>
+        </w:rPr>
+        <w:t xml:space="preserve">This diagram walks through the course of action after the defeat of an enemy.  Firstly, upon encountering </w:t>
+      </w:r>
+      <w:r>
+        <w:rPr>
+          <w:rFonts w:ascii="Calibri" w:eastAsia="Calibri" w:hAnsi="Calibri" w:cs="Calibri"/>
+          <w:sz w:val="24"/>
+          <w:szCs w:val="24"/>
+        </w:rPr>
+        <w:t>an enemy</w:t>
+      </w:r>
+      <w:r>
+        <w:rPr>
+          <w:rFonts w:ascii="Calibri" w:eastAsia="Calibri" w:hAnsi="Calibri" w:cs="Calibri"/>
+          <w:sz w:val="24"/>
+          <w:szCs w:val="24"/>
+          <w:lang w:val="en-AU"/>
+        </w:rPr>
+        <w:t xml:space="preserve"> (Ninja, Goon, Grunt, </w:t>
+      </w:r>
+      <w:proofErr w:type="spellStart"/>
+      <w:r>
+        <w:rPr>
+          <w:rFonts w:ascii="Calibri" w:eastAsia="Calibri" w:hAnsi="Calibri" w:cs="Calibri"/>
+          <w:sz w:val="24"/>
+          <w:szCs w:val="24"/>
+          <w:lang w:val="en-AU"/>
+        </w:rPr>
+        <w:t>MiniBoss</w:t>
+      </w:r>
+      <w:proofErr w:type="spellEnd"/>
+      <w:r>
+        <w:rPr>
+          <w:rFonts w:ascii="Calibri" w:eastAsia="Calibri" w:hAnsi="Calibri" w:cs="Calibri"/>
+          <w:sz w:val="24"/>
+          <w:szCs w:val="24"/>
+          <w:lang w:val="en-AU"/>
+        </w:rPr>
+        <w:t>)</w:t>
+      </w:r>
+      <w:r>
+        <w:rPr>
+          <w:rFonts w:ascii="Calibri" w:eastAsia="Calibri" w:hAnsi="Calibri" w:cs="Calibri"/>
+          <w:sz w:val="24"/>
+          <w:szCs w:val="24"/>
+        </w:rPr>
+        <w:t xml:space="preserve">, the Player will </w:t>
+      </w:r>
+      <w:r>
+        <w:rPr>
+          <w:rFonts w:ascii="Calibri" w:eastAsia="Calibri" w:hAnsi="Calibri" w:cs="Calibri"/>
+          <w:sz w:val="24"/>
+          <w:szCs w:val="24"/>
+          <w:lang w:val="en-AU"/>
+        </w:rPr>
+        <w:t xml:space="preserve">execute the </w:t>
+      </w:r>
+      <w:proofErr w:type="spellStart"/>
+      <w:r>
+        <w:rPr>
+          <w:rFonts w:ascii="Calibri" w:eastAsia="Calibri" w:hAnsi="Calibri" w:cs="Calibri"/>
+          <w:sz w:val="24"/>
+          <w:szCs w:val="24"/>
+          <w:lang w:val="en-AU"/>
+        </w:rPr>
+        <w:t>AttackAction</w:t>
+      </w:r>
+      <w:proofErr w:type="spellEnd"/>
+      <w:r>
+        <w:rPr>
+          <w:rFonts w:ascii="Calibri" w:eastAsia="Calibri" w:hAnsi="Calibri" w:cs="Calibri"/>
+          <w:sz w:val="24"/>
+          <w:szCs w:val="24"/>
+          <w:lang w:val="en-AU"/>
+        </w:rPr>
+        <w:t xml:space="preserve"> action, which will cause damage to the enemy. O</w:t>
+      </w:r>
+      <w:r>
+        <w:rPr>
+          <w:rFonts w:ascii="Calibri" w:eastAsia="Calibri" w:hAnsi="Calibri" w:cs="Calibri"/>
+          <w:sz w:val="24"/>
+          <w:szCs w:val="24"/>
+        </w:rPr>
+        <w:t>nce this action is performed, the Actor class should have a boolean met</w:t>
+      </w:r>
+      <w:r>
+        <w:rPr>
+          <w:rFonts w:ascii="Calibri" w:eastAsia="Calibri" w:hAnsi="Calibri" w:cs="Calibri"/>
+          <w:sz w:val="24"/>
+          <w:szCs w:val="24"/>
+        </w:rPr>
+        <w:t>hod to check whether it is conscious</w:t>
+      </w:r>
+      <w:r>
+        <w:rPr>
+          <w:rFonts w:ascii="Calibri" w:eastAsia="Calibri" w:hAnsi="Calibri" w:cs="Calibri"/>
+          <w:sz w:val="24"/>
+          <w:szCs w:val="24"/>
+          <w:lang w:val="en-AU"/>
+        </w:rPr>
+        <w:t>,</w:t>
+      </w:r>
+      <w:r>
+        <w:rPr>
+          <w:rFonts w:ascii="Calibri" w:eastAsia="Calibri" w:hAnsi="Calibri" w:cs="Calibri"/>
+          <w:sz w:val="24"/>
+          <w:szCs w:val="24"/>
+        </w:rPr>
+        <w:t xml:space="preserve"> </w:t>
       </w:r>
       <w:proofErr w:type="gramStart"/>
       <w:r>
@@ -2174,9 +2837,8 @@
           <w:rFonts w:ascii="Calibri" w:eastAsia="Calibri" w:hAnsi="Calibri" w:cs="Calibri"/>
           <w:sz w:val="24"/>
           <w:szCs w:val="24"/>
-          <w:lang w:val="en-AU"/>
-        </w:rPr>
-        <w:t>if  Player</w:t>
+        </w:rPr>
+        <w:t>isConscious(</w:t>
       </w:r>
       <w:proofErr w:type="gramEnd"/>
       <w:r>
@@ -2184,487 +2846,484 @@
           <w:rFonts w:ascii="Calibri" w:eastAsia="Calibri" w:hAnsi="Calibri" w:cs="Calibri"/>
           <w:sz w:val="24"/>
           <w:szCs w:val="24"/>
-          <w:lang w:val="en-AU"/>
-        </w:rPr>
-        <w:t xml:space="preserve"> has a key via the Actor </w:t>
-      </w:r>
-      <w:proofErr w:type="spellStart"/>
-      <w:r>
-        <w:rPr>
-          <w:rFonts w:ascii="Calibri" w:eastAsia="Calibri" w:hAnsi="Calibri" w:cs="Calibri"/>
-          <w:sz w:val="24"/>
-          <w:szCs w:val="24"/>
-          <w:lang w:val="en-AU"/>
-        </w:rPr>
-        <w:t>getInventory</w:t>
-      </w:r>
-      <w:proofErr w:type="spellEnd"/>
-      <w:r>
-        <w:rPr>
-          <w:rFonts w:ascii="Calibri" w:eastAsia="Calibri" w:hAnsi="Calibri" w:cs="Calibri"/>
-          <w:sz w:val="24"/>
-          <w:szCs w:val="24"/>
-          <w:lang w:val="en-AU"/>
-        </w:rPr>
-        <w:t xml:space="preserve"> method. It will replace the Door at the location with Floor which can be traversed by the Player to enter the Room, otherwise it will print a message to find a Key.</w:t>
-      </w:r>
-    </w:p>
-    <w:p>
-      <w:pPr>
-        <w:pBdr>
-          <w:top w:val="single" w:sz="4" w:space="1" w:color="000000"/>
-        </w:pBdr>
-        <w:spacing w:line="240" w:lineRule="auto"/>
-        <w:rPr>
-          <w:rFonts w:ascii="Calibri" w:eastAsia="Calibri" w:hAnsi="Calibri" w:cs="Calibri"/>
-          <w:b/>
-          <w:sz w:val="24"/>
-          <w:szCs w:val="24"/>
-          <w:lang w:val="en-AU"/>
-        </w:rPr>
-      </w:pPr>
-    </w:p>
-    <w:p>
-      <w:pPr>
-        <w:pBdr>
-          <w:top w:val="single" w:sz="4" w:space="1" w:color="000000"/>
-        </w:pBdr>
-        <w:spacing w:line="240" w:lineRule="auto"/>
-        <w:rPr>
-          <w:rFonts w:ascii="Calibri" w:eastAsia="Calibri" w:hAnsi="Calibri" w:cs="Calibri"/>
-          <w:sz w:val="24"/>
-          <w:szCs w:val="24"/>
-          <w:lang w:val="en-AU"/>
-        </w:rPr>
-      </w:pPr>
-      <w:proofErr w:type="spellStart"/>
-      <w:r>
-        <w:rPr>
-          <w:rFonts w:ascii="Calibri" w:eastAsia="Calibri" w:hAnsi="Calibri" w:cs="Calibri"/>
-          <w:b/>
-          <w:sz w:val="24"/>
-          <w:szCs w:val="24"/>
-          <w:lang w:val="en-AU"/>
-        </w:rPr>
-        <w:t>WanderBehaviour</w:t>
-      </w:r>
-      <w:proofErr w:type="spellEnd"/>
-      <w:r>
-        <w:rPr>
-          <w:rFonts w:ascii="Calibri" w:eastAsia="Calibri" w:hAnsi="Calibri" w:cs="Calibri"/>
-          <w:b/>
-          <w:sz w:val="24"/>
-          <w:szCs w:val="24"/>
-          <w:lang w:val="en-AU"/>
-        </w:rPr>
-        <w:t>:</w:t>
-      </w:r>
-      <w:r>
-        <w:rPr>
-          <w:rFonts w:ascii="Calibri" w:eastAsia="Calibri" w:hAnsi="Calibri" w:cs="Calibri"/>
-          <w:b/>
-          <w:sz w:val="24"/>
-          <w:szCs w:val="24"/>
-          <w:lang w:val="en-AU"/>
-        </w:rPr>
-        <w:t xml:space="preserve"> </w:t>
-      </w:r>
-      <w:r>
-        <w:rPr>
-          <w:rFonts w:ascii="Calibri" w:eastAsia="Calibri" w:hAnsi="Calibri" w:cs="Calibri"/>
-          <w:sz w:val="24"/>
-          <w:szCs w:val="24"/>
-          <w:lang w:val="en-AU"/>
-        </w:rPr>
-        <w:t xml:space="preserve">Implements the existing </w:t>
-      </w:r>
-      <w:proofErr w:type="spellStart"/>
-      <w:r>
-        <w:rPr>
-          <w:rFonts w:ascii="Calibri" w:eastAsia="Calibri" w:hAnsi="Calibri" w:cs="Calibri"/>
-          <w:sz w:val="24"/>
-          <w:szCs w:val="24"/>
-          <w:lang w:val="en-AU"/>
-        </w:rPr>
-        <w:t>ActionFactory</w:t>
-      </w:r>
-      <w:proofErr w:type="spellEnd"/>
-      <w:r>
-        <w:rPr>
-          <w:rFonts w:ascii="Calibri" w:eastAsia="Calibri" w:hAnsi="Calibri" w:cs="Calibri"/>
-          <w:sz w:val="24"/>
-          <w:szCs w:val="24"/>
-          <w:lang w:val="en-AU"/>
-        </w:rPr>
-        <w:t xml:space="preserve"> interface. </w:t>
-      </w:r>
-      <w:r>
-        <w:rPr>
-          <w:rFonts w:ascii="Calibri" w:eastAsia="Calibri" w:hAnsi="Calibri" w:cs="Calibri"/>
-          <w:sz w:val="24"/>
-          <w:szCs w:val="24"/>
-          <w:lang w:val="en-AU"/>
-        </w:rPr>
-        <w:t>This will find all possible Exits for an Actor at a Location and will at random choose one as its destination. If there are no allowable exits the Actor will skip its turn via the SkipT</w:t>
+        </w:rPr>
+        <w:t>)</w:t>
+      </w:r>
+      <w:r>
+        <w:rPr>
+          <w:rFonts w:ascii="Calibri" w:eastAsia="Calibri" w:hAnsi="Calibri" w:cs="Calibri"/>
+          <w:sz w:val="24"/>
+          <w:szCs w:val="24"/>
+        </w:rPr>
+        <w:t xml:space="preserve">, if this returns false, the enemy </w:t>
+      </w:r>
+      <w:r>
+        <w:rPr>
+          <w:rFonts w:ascii="Calibri" w:eastAsia="Calibri" w:hAnsi="Calibri" w:cs="Calibri"/>
+          <w:sz w:val="24"/>
+          <w:szCs w:val="24"/>
+          <w:lang w:val="en-AU"/>
+        </w:rPr>
+        <w:t>will</w:t>
+      </w:r>
+      <w:r>
+        <w:rPr>
+          <w:rFonts w:ascii="Calibri" w:eastAsia="Calibri" w:hAnsi="Calibri" w:cs="Calibri"/>
+          <w:sz w:val="24"/>
+          <w:szCs w:val="24"/>
+        </w:rPr>
+        <w:t xml:space="preserve"> drop a </w:t>
+      </w:r>
+      <w:r>
+        <w:rPr>
+          <w:rFonts w:ascii="Calibri" w:eastAsia="Calibri" w:hAnsi="Calibri" w:cs="Calibri"/>
+          <w:sz w:val="24"/>
+          <w:szCs w:val="24"/>
+          <w:lang w:val="en-AU"/>
+        </w:rPr>
+        <w:t>K</w:t>
+      </w:r>
+      <w:r>
+        <w:rPr>
+          <w:rFonts w:ascii="Calibri" w:eastAsia="Calibri" w:hAnsi="Calibri" w:cs="Calibri"/>
+          <w:sz w:val="24"/>
+          <w:szCs w:val="24"/>
+        </w:rPr>
+        <w:t xml:space="preserve">ey </w:t>
+      </w:r>
+      <w:r>
+        <w:rPr>
+          <w:rFonts w:ascii="Calibri" w:eastAsia="Calibri" w:hAnsi="Calibri" w:cs="Calibri"/>
+          <w:sz w:val="24"/>
+          <w:szCs w:val="24"/>
+        </w:rPr>
+        <w:t xml:space="preserve">using </w:t>
+      </w:r>
+      <w:r>
+        <w:rPr>
+          <w:rFonts w:ascii="Calibri" w:eastAsia="Calibri" w:hAnsi="Calibri" w:cs="Calibri"/>
+          <w:sz w:val="24"/>
+          <w:szCs w:val="24"/>
+          <w:lang w:val="en-AU"/>
+        </w:rPr>
+        <w:t>D</w:t>
+      </w:r>
+      <w:r>
+        <w:rPr>
+          <w:rFonts w:ascii="Calibri" w:eastAsia="Calibri" w:hAnsi="Calibri" w:cs="Calibri"/>
+          <w:sz w:val="24"/>
+          <w:szCs w:val="24"/>
+        </w:rPr>
+        <w:t xml:space="preserve">ropItemAction(). From this, the Player </w:t>
+      </w:r>
+      <w:r>
+        <w:rPr>
+          <w:rFonts w:ascii="Calibri" w:eastAsia="Calibri" w:hAnsi="Calibri" w:cs="Calibri"/>
+          <w:sz w:val="24"/>
+          <w:szCs w:val="24"/>
+          <w:lang w:val="en-AU"/>
+        </w:rPr>
+        <w:t>will</w:t>
+      </w:r>
+      <w:r>
+        <w:rPr>
+          <w:rFonts w:ascii="Calibri" w:eastAsia="Calibri" w:hAnsi="Calibri" w:cs="Calibri"/>
+          <w:sz w:val="24"/>
+          <w:szCs w:val="24"/>
+        </w:rPr>
+        <w:t xml:space="preserve"> pick up the </w:t>
+      </w:r>
+      <w:r>
+        <w:rPr>
+          <w:rFonts w:ascii="Calibri" w:eastAsia="Calibri" w:hAnsi="Calibri" w:cs="Calibri"/>
+          <w:sz w:val="24"/>
+          <w:szCs w:val="24"/>
+          <w:lang w:val="en-AU"/>
+        </w:rPr>
+        <w:t>K</w:t>
+      </w:r>
+      <w:r>
+        <w:rPr>
+          <w:rFonts w:ascii="Calibri" w:eastAsia="Calibri" w:hAnsi="Calibri" w:cs="Calibri"/>
+          <w:sz w:val="24"/>
+          <w:szCs w:val="24"/>
+        </w:rPr>
+        <w:t xml:space="preserve">ey </w:t>
+      </w:r>
+      <w:r>
+        <w:rPr>
+          <w:rFonts w:ascii="Calibri" w:eastAsia="Calibri" w:hAnsi="Calibri" w:cs="Calibri"/>
+          <w:sz w:val="24"/>
+          <w:szCs w:val="24"/>
+        </w:rPr>
+        <w:t xml:space="preserve">using </w:t>
+      </w:r>
+      <w:proofErr w:type="spellStart"/>
+      <w:r>
+        <w:rPr>
+          <w:rFonts w:ascii="Calibri" w:eastAsia="Calibri" w:hAnsi="Calibri" w:cs="Calibri"/>
+          <w:sz w:val="24"/>
+          <w:szCs w:val="24"/>
+          <w:lang w:val="en-AU"/>
+        </w:rPr>
+        <w:t>PickUp</w:t>
+      </w:r>
+      <w:proofErr w:type="spellEnd"/>
+      <w:r>
+        <w:rPr>
+          <w:rFonts w:ascii="Calibri" w:eastAsia="Calibri" w:hAnsi="Calibri" w:cs="Calibri"/>
+          <w:sz w:val="24"/>
+          <w:szCs w:val="24"/>
+        </w:rPr>
+        <w:t xml:space="preserve">ItemAction(). </w:t>
+      </w:r>
+    </w:p>
+    <w:p>
+      <w:pPr>
+        <w:pBdr>
+          <w:top w:val="single" w:sz="4" w:space="1" w:color="000000"/>
+        </w:pBdr>
+        <w:spacing w:line="240" w:lineRule="auto"/>
+        <w:rPr>
+          <w:rFonts w:ascii="Calibri" w:eastAsia="Calibri" w:hAnsi="Calibri" w:cs="Calibri"/>
+          <w:b/>
+          <w:sz w:val="24"/>
+          <w:szCs w:val="24"/>
+        </w:rPr>
+      </w:pPr>
+    </w:p>
+    <w:p>
+      <w:pPr>
+        <w:pBdr>
+          <w:top w:val="single" w:sz="4" w:space="1" w:color="000000"/>
+        </w:pBdr>
+        <w:spacing w:line="240" w:lineRule="auto"/>
+        <w:rPr>
+          <w:rFonts w:ascii="Calibri" w:eastAsia="Calibri" w:hAnsi="Calibri" w:cs="Calibri"/>
+          <w:b/>
+          <w:i/>
+          <w:sz w:val="24"/>
+          <w:szCs w:val="24"/>
+        </w:rPr>
+      </w:pPr>
+      <w:r>
+        <w:rPr>
+          <w:rFonts w:ascii="Calibri" w:eastAsia="Calibri" w:hAnsi="Calibri" w:cs="Calibri"/>
+          <w:b/>
+          <w:i/>
+          <w:sz w:val="24"/>
+          <w:szCs w:val="24"/>
+        </w:rPr>
+        <w:t>Diagram 3: Crea</w:t>
+      </w:r>
+      <w:r>
+        <w:rPr>
+          <w:rFonts w:ascii="Calibri" w:eastAsia="Calibri" w:hAnsi="Calibri" w:cs="Calibri"/>
+          <w:b/>
+          <w:i/>
+          <w:sz w:val="24"/>
+          <w:szCs w:val="24"/>
+        </w:rPr>
+        <w:t>ting the Rocket</w:t>
+      </w:r>
+    </w:p>
+    <w:p>
+      <w:pPr>
+        <w:pBdr>
+          <w:top w:val="single" w:sz="4" w:space="1" w:color="000000"/>
+        </w:pBdr>
+        <w:spacing w:line="240" w:lineRule="auto"/>
+        <w:rPr>
+          <w:rFonts w:ascii="Calibri" w:eastAsia="Calibri" w:hAnsi="Calibri" w:cs="Calibri"/>
+          <w:sz w:val="24"/>
+          <w:szCs w:val="24"/>
+        </w:rPr>
+      </w:pPr>
+      <w:r>
+        <w:rPr>
+          <w:rFonts w:ascii="Calibri" w:eastAsia="Calibri" w:hAnsi="Calibri" w:cs="Calibri"/>
+          <w:sz w:val="24"/>
+          <w:szCs w:val="24"/>
+        </w:rPr>
+        <w:t xml:space="preserve">This diagram walks through the steps that must be taken in order to create the Rocket. First </w:t>
+      </w:r>
+      <w:r>
+        <w:rPr>
+          <w:rFonts w:ascii="Calibri" w:eastAsia="Calibri" w:hAnsi="Calibri" w:cs="Calibri"/>
+          <w:sz w:val="24"/>
+          <w:szCs w:val="24"/>
+          <w:lang w:val="en-AU"/>
+        </w:rPr>
+        <w:t>once the</w:t>
+      </w:r>
+      <w:r>
+        <w:rPr>
+          <w:rFonts w:ascii="Calibri" w:eastAsia="Calibri" w:hAnsi="Calibri" w:cs="Calibri"/>
+          <w:sz w:val="24"/>
+          <w:szCs w:val="24"/>
+        </w:rPr>
+        <w:t xml:space="preserve"> Player</w:t>
+      </w:r>
+      <w:r>
+        <w:rPr>
+          <w:rFonts w:ascii="Calibri" w:eastAsia="Calibri" w:hAnsi="Calibri" w:cs="Calibri"/>
+          <w:sz w:val="24"/>
+          <w:szCs w:val="24"/>
+          <w:lang w:val="en-AU"/>
+        </w:rPr>
+        <w:t xml:space="preserve"> is next to the </w:t>
+      </w:r>
+      <w:proofErr w:type="spellStart"/>
+      <w:r>
+        <w:rPr>
+          <w:rFonts w:ascii="Calibri" w:eastAsia="Calibri" w:hAnsi="Calibri" w:cs="Calibri"/>
+          <w:sz w:val="24"/>
+          <w:szCs w:val="24"/>
+          <w:lang w:val="en-AU"/>
+        </w:rPr>
+        <w:t>RocketPad</w:t>
+      </w:r>
+      <w:proofErr w:type="spellEnd"/>
+      <w:r>
+        <w:rPr>
+          <w:rFonts w:ascii="Calibri" w:eastAsia="Calibri" w:hAnsi="Calibri" w:cs="Calibri"/>
+          <w:sz w:val="24"/>
+          <w:szCs w:val="24"/>
+          <w:lang w:val="en-AU"/>
+        </w:rPr>
+        <w:t xml:space="preserve">, </w:t>
+      </w:r>
+      <w:proofErr w:type="spellStart"/>
+      <w:r>
+        <w:rPr>
+          <w:rFonts w:ascii="Calibri" w:eastAsia="Calibri" w:hAnsi="Calibri" w:cs="Calibri"/>
+          <w:sz w:val="24"/>
+          <w:szCs w:val="24"/>
+          <w:lang w:val="en-AU"/>
+        </w:rPr>
+        <w:t>getAllowableActions</w:t>
+      </w:r>
+      <w:proofErr w:type="spellEnd"/>
+      <w:r>
+        <w:rPr>
+          <w:rFonts w:ascii="Calibri" w:eastAsia="Calibri" w:hAnsi="Calibri" w:cs="Calibri"/>
+          <w:sz w:val="24"/>
+          <w:szCs w:val="24"/>
+          <w:lang w:val="en-AU"/>
+        </w:rPr>
+        <w:t xml:space="preserve"> will return the </w:t>
+      </w:r>
+      <w:proofErr w:type="spellStart"/>
+      <w:r>
+        <w:rPr>
+          <w:rFonts w:ascii="Calibri" w:eastAsia="Calibri" w:hAnsi="Calibri" w:cs="Calibri"/>
+          <w:sz w:val="24"/>
+          <w:szCs w:val="24"/>
+          <w:lang w:val="en-AU"/>
+        </w:rPr>
+        <w:t>BuildRocketAction</w:t>
+      </w:r>
+      <w:proofErr w:type="spellEnd"/>
+      <w:r>
+        <w:rPr>
+          <w:rFonts w:ascii="Calibri" w:eastAsia="Calibri" w:hAnsi="Calibri" w:cs="Calibri"/>
+          <w:sz w:val="24"/>
+          <w:szCs w:val="24"/>
+          <w:lang w:val="en-AU"/>
+        </w:rPr>
+        <w:t xml:space="preserve"> on the Players </w:t>
+      </w:r>
+      <w:proofErr w:type="spellStart"/>
+      <w:r>
+        <w:rPr>
+          <w:rFonts w:ascii="Calibri" w:eastAsia="Calibri" w:hAnsi="Calibri" w:cs="Calibri"/>
+          <w:sz w:val="24"/>
+          <w:szCs w:val="24"/>
+          <w:lang w:val="en-AU"/>
+        </w:rPr>
+        <w:t>PlayTurn</w:t>
+      </w:r>
+      <w:proofErr w:type="spellEnd"/>
+      <w:r>
+        <w:rPr>
+          <w:rFonts w:ascii="Calibri" w:eastAsia="Calibri" w:hAnsi="Calibri" w:cs="Calibri"/>
+          <w:sz w:val="24"/>
+          <w:szCs w:val="24"/>
+          <w:lang w:val="en-AU"/>
+        </w:rPr>
+        <w:t xml:space="preserve">. </w:t>
+      </w:r>
+      <w:r>
+        <w:rPr>
+          <w:rFonts w:ascii="Calibri" w:eastAsia="Calibri" w:hAnsi="Calibri" w:cs="Calibri"/>
+          <w:sz w:val="24"/>
+          <w:szCs w:val="24"/>
+          <w:lang w:val="en-AU"/>
+        </w:rPr>
+        <w:t xml:space="preserve">The </w:t>
+      </w:r>
+      <w:proofErr w:type="spellStart"/>
+      <w:r>
+        <w:rPr>
+          <w:rFonts w:ascii="Calibri" w:eastAsia="Calibri" w:hAnsi="Calibri" w:cs="Calibri"/>
+          <w:sz w:val="24"/>
+          <w:szCs w:val="24"/>
+          <w:lang w:val="en-AU"/>
+        </w:rPr>
+        <w:t>BuildRocketAction</w:t>
+      </w:r>
+      <w:proofErr w:type="spellEnd"/>
+      <w:r>
+        <w:rPr>
+          <w:rFonts w:ascii="Calibri" w:eastAsia="Calibri" w:hAnsi="Calibri" w:cs="Calibri"/>
+          <w:sz w:val="24"/>
+          <w:szCs w:val="24"/>
+          <w:lang w:val="en-AU"/>
+        </w:rPr>
+        <w:t xml:space="preserve"> will retrieve the </w:t>
+      </w:r>
+      <w:proofErr w:type="spellStart"/>
+      <w:r>
+        <w:rPr>
+          <w:rFonts w:ascii="Calibri" w:eastAsia="Calibri" w:hAnsi="Calibri" w:cs="Calibri"/>
+          <w:sz w:val="24"/>
+          <w:szCs w:val="24"/>
+          <w:lang w:val="en-AU"/>
+        </w:rPr>
+        <w:t>RocketBody</w:t>
+      </w:r>
+      <w:proofErr w:type="spellEnd"/>
+      <w:r>
+        <w:rPr>
+          <w:rFonts w:ascii="Calibri" w:eastAsia="Calibri" w:hAnsi="Calibri" w:cs="Calibri"/>
+          <w:sz w:val="24"/>
+          <w:szCs w:val="24"/>
+          <w:lang w:val="en-AU"/>
+        </w:rPr>
+        <w:t xml:space="preserve"> and </w:t>
+      </w:r>
+      <w:proofErr w:type="spellStart"/>
+      <w:r>
+        <w:rPr>
+          <w:rFonts w:ascii="Calibri" w:eastAsia="Calibri" w:hAnsi="Calibri" w:cs="Calibri"/>
+          <w:sz w:val="24"/>
+          <w:szCs w:val="24"/>
+          <w:lang w:val="en-AU"/>
+        </w:rPr>
+        <w:t>RocketEngine</w:t>
+      </w:r>
+      <w:proofErr w:type="spellEnd"/>
+      <w:r>
+        <w:rPr>
+          <w:rFonts w:ascii="Calibri" w:eastAsia="Calibri" w:hAnsi="Calibri" w:cs="Calibri"/>
+          <w:sz w:val="24"/>
+          <w:szCs w:val="24"/>
+          <w:lang w:val="en-AU"/>
+        </w:rPr>
+        <w:t xml:space="preserve"> from the </w:t>
+      </w:r>
+      <w:proofErr w:type="spellStart"/>
+      <w:r>
+        <w:rPr>
+          <w:rFonts w:ascii="Calibri" w:eastAsia="Calibri" w:hAnsi="Calibri" w:cs="Calibri"/>
+          <w:sz w:val="24"/>
+          <w:szCs w:val="24"/>
+          <w:lang w:val="en-AU"/>
+        </w:rPr>
+        <w:t>RocketPad</w:t>
+      </w:r>
+      <w:proofErr w:type="spellEnd"/>
+      <w:r>
+        <w:rPr>
+          <w:rFonts w:ascii="Calibri" w:eastAsia="Calibri" w:hAnsi="Calibri" w:cs="Calibri"/>
+          <w:sz w:val="24"/>
+          <w:szCs w:val="24"/>
+          <w:lang w:val="en-AU"/>
+        </w:rPr>
+        <w:t xml:space="preserve"> Location and will then create a Rocket Item and add it to the </w:t>
+      </w:r>
+      <w:proofErr w:type="spellStart"/>
+      <w:r>
+        <w:rPr>
+          <w:rFonts w:ascii="Calibri" w:eastAsia="Calibri" w:hAnsi="Calibri" w:cs="Calibri"/>
+          <w:sz w:val="24"/>
+          <w:szCs w:val="24"/>
+          <w:lang w:val="en-AU"/>
+        </w:rPr>
+        <w:t>GameMap</w:t>
+      </w:r>
+      <w:proofErr w:type="spellEnd"/>
+      <w:r>
+        <w:rPr>
+          <w:rFonts w:ascii="Calibri" w:eastAsia="Calibri" w:hAnsi="Calibri" w:cs="Calibri"/>
+          <w:sz w:val="24"/>
+          <w:szCs w:val="24"/>
+          <w:lang w:val="en-AU"/>
+        </w:rPr>
+        <w:t xml:space="preserve"> using </w:t>
+      </w:r>
+      <w:proofErr w:type="spellStart"/>
+      <w:r>
+        <w:rPr>
+          <w:rFonts w:ascii="Calibri" w:eastAsia="Calibri" w:hAnsi="Calibri" w:cs="Calibri"/>
+          <w:sz w:val="24"/>
+          <w:szCs w:val="24"/>
+          <w:lang w:val="en-AU"/>
+        </w:rPr>
+        <w:t>addItem</w:t>
+      </w:r>
+      <w:proofErr w:type="spellEnd"/>
+      <w:r>
+        <w:rPr>
+          <w:rFonts w:ascii="Calibri" w:eastAsia="Calibri" w:hAnsi="Calibri" w:cs="Calibri"/>
+          <w:sz w:val="24"/>
+          <w:szCs w:val="24"/>
+          <w:lang w:val="en-AU"/>
+        </w:rPr>
+        <w:t xml:space="preserve"> method. The action will also remove the Player from the </w:t>
+      </w:r>
+      <w:proofErr w:type="spellStart"/>
+      <w:r>
+        <w:rPr>
+          <w:rFonts w:ascii="Calibri" w:eastAsia="Calibri" w:hAnsi="Calibri" w:cs="Calibri"/>
+          <w:sz w:val="24"/>
+          <w:szCs w:val="24"/>
+          <w:lang w:val="en-AU"/>
+        </w:rPr>
+        <w:t>GameMap</w:t>
+      </w:r>
+      <w:proofErr w:type="spellEnd"/>
+      <w:r>
+        <w:rPr>
+          <w:rFonts w:ascii="Calibri" w:eastAsia="Calibri" w:hAnsi="Calibri" w:cs="Calibri"/>
+          <w:sz w:val="24"/>
+          <w:szCs w:val="24"/>
+          <w:lang w:val="en-AU"/>
+        </w:rPr>
+        <w:t xml:space="preserve"> using the </w:t>
+      </w:r>
+      <w:proofErr w:type="spellStart"/>
+      <w:r>
+        <w:rPr>
+          <w:rFonts w:ascii="Calibri" w:eastAsia="Calibri" w:hAnsi="Calibri" w:cs="Calibri"/>
+          <w:sz w:val="24"/>
+          <w:szCs w:val="24"/>
+          <w:lang w:val="en-AU"/>
+        </w:rPr>
+        <w:t>removeActor</w:t>
+      </w:r>
+      <w:proofErr w:type="spellEnd"/>
+      <w:r>
+        <w:rPr>
+          <w:rFonts w:ascii="Calibri" w:eastAsia="Calibri" w:hAnsi="Calibri" w:cs="Calibri"/>
+          <w:sz w:val="24"/>
+          <w:szCs w:val="24"/>
+          <w:lang w:val="en-AU"/>
+        </w:rPr>
+        <w:t xml:space="preserve"> method, thus ending the game. </w:t>
       </w:r>
       <w:bookmarkStart w:id="0" w:name="_GoBack"/>
       <w:bookmarkEnd w:id="0"/>
-      <w:r>
-        <w:rPr>
-          <w:rFonts w:ascii="Calibri" w:eastAsia="Calibri" w:hAnsi="Calibri" w:cs="Calibri"/>
-          <w:sz w:val="24"/>
-          <w:szCs w:val="24"/>
-          <w:lang w:val="en-AU"/>
-        </w:rPr>
-        <w:t>urnAction.</w:t>
-      </w:r>
-    </w:p>
-    <w:p>
-      <w:pPr>
-        <w:pBdr>
-          <w:top w:val="single" w:sz="4" w:space="1" w:color="000000"/>
-        </w:pBdr>
-        <w:spacing w:line="240" w:lineRule="auto"/>
-        <w:rPr>
-          <w:rFonts w:ascii="Calibri" w:eastAsia="Calibri" w:hAnsi="Calibri" w:cs="Calibri"/>
-          <w:sz w:val="24"/>
-          <w:szCs w:val="24"/>
-        </w:rPr>
-      </w:pPr>
-    </w:p>
-    <w:p>
-      <w:pPr>
-        <w:pBdr>
-          <w:top w:val="single" w:sz="4" w:space="1" w:color="000000"/>
-        </w:pBdr>
-        <w:spacing w:line="240" w:lineRule="auto"/>
-        <w:rPr>
-          <w:rFonts w:ascii="Calibri" w:eastAsia="Calibri" w:hAnsi="Calibri" w:cs="Calibri"/>
-          <w:sz w:val="24"/>
-          <w:szCs w:val="24"/>
-        </w:rPr>
-      </w:pPr>
-      <w:r>
-        <w:rPr>
-          <w:rFonts w:ascii="Calibri" w:eastAsia="Calibri" w:hAnsi="Calibri" w:cs="Calibri"/>
-          <w:sz w:val="24"/>
-          <w:szCs w:val="24"/>
-        </w:rPr>
-        <w:t>By dividing the system into separate classes such as</w:t>
-      </w:r>
-      <w:r>
-        <w:rPr>
-          <w:rFonts w:ascii="Calibri" w:eastAsia="Calibri" w:hAnsi="Calibri" w:cs="Calibri"/>
-          <w:sz w:val="24"/>
-          <w:szCs w:val="24"/>
-        </w:rPr>
-        <w:t xml:space="preserve"> the ones above, we will be able to divide the work amongst the team, so that classes with large dependencies are coded by the same team member.</w:t>
-      </w:r>
-    </w:p>
-    <w:p>
-      <w:pPr>
-        <w:pBdr>
-          <w:top w:val="single" w:sz="4" w:space="1" w:color="000000"/>
-        </w:pBdr>
-        <w:spacing w:line="240" w:lineRule="auto"/>
-        <w:rPr>
-          <w:rFonts w:ascii="Calibri" w:eastAsia="Calibri" w:hAnsi="Calibri" w:cs="Calibri"/>
-          <w:sz w:val="24"/>
-          <w:szCs w:val="24"/>
-        </w:rPr>
-      </w:pPr>
-    </w:p>
-    <w:p>
-      <w:pPr>
-        <w:pBdr>
-          <w:top w:val="single" w:sz="4" w:space="1" w:color="000000"/>
-        </w:pBdr>
-        <w:spacing w:line="240" w:lineRule="auto"/>
-        <w:rPr>
-          <w:rFonts w:ascii="Calibri" w:eastAsia="Calibri" w:hAnsi="Calibri" w:cs="Calibri"/>
-          <w:sz w:val="24"/>
-          <w:szCs w:val="24"/>
-        </w:rPr>
-      </w:pPr>
-    </w:p>
-    <w:p>
-      <w:pPr>
-        <w:pBdr>
-          <w:top w:val="single" w:sz="4" w:space="1" w:color="000000"/>
-        </w:pBdr>
-        <w:spacing w:line="240" w:lineRule="auto"/>
-        <w:rPr>
-          <w:rFonts w:ascii="Calibri" w:eastAsia="Calibri" w:hAnsi="Calibri" w:cs="Calibri"/>
-          <w:sz w:val="24"/>
-          <w:szCs w:val="24"/>
-        </w:rPr>
-      </w:pPr>
-      <w:r>
-        <w:rPr>
-          <w:rFonts w:ascii="Calibri" w:eastAsia="Calibri" w:hAnsi="Calibri" w:cs="Calibri"/>
-          <w:b/>
-          <w:sz w:val="36"/>
-          <w:szCs w:val="36"/>
-        </w:rPr>
-        <w:t>Interactions between classes</w:t>
-      </w:r>
-    </w:p>
-    <w:p>
-      <w:pPr>
-        <w:pBdr>
-          <w:top w:val="single" w:sz="4" w:space="1" w:color="000000"/>
-        </w:pBdr>
-        <w:spacing w:line="240" w:lineRule="auto"/>
-        <w:rPr>
-          <w:rFonts w:ascii="Calibri" w:eastAsia="Calibri" w:hAnsi="Calibri" w:cs="Calibri"/>
-          <w:sz w:val="24"/>
-          <w:szCs w:val="24"/>
-        </w:rPr>
-      </w:pPr>
-      <w:r>
-        <w:rPr>
-          <w:rFonts w:ascii="Calibri" w:eastAsia="Calibri" w:hAnsi="Calibri" w:cs="Calibri"/>
-          <w:sz w:val="24"/>
-          <w:szCs w:val="24"/>
-        </w:rPr>
-        <w:t>The file FIT2099_Communication_Diagram in our git repository contains 5 different communication diagrams, each outlining a different complex interaction within the new system we are looking to implement. These diagrams are described in the section below.</w:t>
-      </w:r>
-    </w:p>
-    <w:p>
-      <w:pPr>
-        <w:pBdr>
-          <w:top w:val="single" w:sz="4" w:space="1" w:color="000000"/>
-        </w:pBdr>
-        <w:spacing w:line="240" w:lineRule="auto"/>
-        <w:rPr>
-          <w:rFonts w:ascii="Calibri" w:eastAsia="Calibri" w:hAnsi="Calibri" w:cs="Calibri"/>
-          <w:sz w:val="24"/>
-          <w:szCs w:val="24"/>
-        </w:rPr>
-      </w:pPr>
-    </w:p>
-    <w:p>
-      <w:pPr>
-        <w:pBdr>
-          <w:top w:val="single" w:sz="4" w:space="1" w:color="000000"/>
-        </w:pBdr>
-        <w:spacing w:line="240" w:lineRule="auto"/>
-        <w:rPr>
-          <w:rFonts w:ascii="Calibri" w:eastAsia="Calibri" w:hAnsi="Calibri" w:cs="Calibri"/>
-          <w:i/>
-          <w:sz w:val="24"/>
-          <w:szCs w:val="24"/>
-        </w:rPr>
-      </w:pPr>
-      <w:r>
-        <w:rPr>
-          <w:rFonts w:ascii="Calibri" w:eastAsia="Calibri" w:hAnsi="Calibri" w:cs="Calibri"/>
-          <w:b/>
-          <w:i/>
-          <w:sz w:val="24"/>
-          <w:szCs w:val="24"/>
-        </w:rPr>
-        <w:t>Diagram 1: Unlocking a Room</w:t>
-      </w:r>
-    </w:p>
-    <w:p>
-      <w:pPr>
-        <w:pBdr>
-          <w:top w:val="single" w:sz="4" w:space="1" w:color="000000"/>
-        </w:pBdr>
-        <w:spacing w:line="240" w:lineRule="auto"/>
-        <w:rPr>
-          <w:rFonts w:ascii="Calibri" w:eastAsia="Calibri" w:hAnsi="Calibri" w:cs="Calibri"/>
-          <w:sz w:val="24"/>
-          <w:szCs w:val="24"/>
-        </w:rPr>
-      </w:pPr>
-      <w:r>
-        <w:rPr>
-          <w:rFonts w:ascii="Calibri" w:eastAsia="Calibri" w:hAnsi="Calibri" w:cs="Calibri"/>
-          <w:sz w:val="24"/>
-          <w:szCs w:val="24"/>
-        </w:rPr>
-        <w:t xml:space="preserve">This diagram walks through the interaction a Player must go through in order to gain access to a Room. Once the player attempt to pass a Door object, the system must check if their </w:t>
-      </w:r>
-      <w:r>
-        <w:rPr>
-          <w:rFonts w:ascii="Calibri" w:eastAsia="Calibri" w:hAnsi="Calibri" w:cs="Calibri"/>
-          <w:sz w:val="24"/>
-          <w:szCs w:val="24"/>
-        </w:rPr>
-        <w:lastRenderedPageBreak/>
-        <w:t>inventory contains a Key item. This will be don</w:t>
-      </w:r>
-      <w:r>
-        <w:rPr>
-          <w:rFonts w:ascii="Calibri" w:eastAsia="Calibri" w:hAnsi="Calibri" w:cs="Calibri"/>
-          <w:sz w:val="24"/>
-          <w:szCs w:val="24"/>
-        </w:rPr>
-        <w:t>e via a method in the Inventory class (hasItem(key)). If this method returns true, the system will check if the door is locked through a boolean attribute of the Door class (isLocked). If this returns True, and the Player possesses a Key item, the Door wil</w:t>
-      </w:r>
-      <w:r>
-        <w:rPr>
-          <w:rFonts w:ascii="Calibri" w:eastAsia="Calibri" w:hAnsi="Calibri" w:cs="Calibri"/>
-          <w:sz w:val="24"/>
-          <w:szCs w:val="24"/>
-        </w:rPr>
-        <w:t>l be unlocked. Only once Door is unlocked can the Player enter Room, and interact with Items and Actors in the Room.</w:t>
-      </w:r>
-    </w:p>
-    <w:p>
-      <w:pPr>
-        <w:pBdr>
-          <w:top w:val="single" w:sz="4" w:space="1" w:color="000000"/>
-        </w:pBdr>
-        <w:spacing w:line="240" w:lineRule="auto"/>
-        <w:rPr>
-          <w:rFonts w:ascii="Calibri" w:eastAsia="Calibri" w:hAnsi="Calibri" w:cs="Calibri"/>
-          <w:sz w:val="24"/>
-          <w:szCs w:val="24"/>
-        </w:rPr>
-      </w:pPr>
-    </w:p>
-    <w:p>
-      <w:pPr>
-        <w:pBdr>
-          <w:top w:val="single" w:sz="4" w:space="1" w:color="000000"/>
-        </w:pBdr>
-        <w:spacing w:line="240" w:lineRule="auto"/>
-        <w:rPr>
-          <w:rFonts w:ascii="Calibri" w:eastAsia="Calibri" w:hAnsi="Calibri" w:cs="Calibri"/>
-          <w:b/>
-          <w:i/>
-          <w:sz w:val="24"/>
-          <w:szCs w:val="24"/>
-        </w:rPr>
-      </w:pPr>
-      <w:r>
-        <w:rPr>
-          <w:rFonts w:ascii="Calibri" w:eastAsia="Calibri" w:hAnsi="Calibri" w:cs="Calibri"/>
-          <w:b/>
-          <w:i/>
-          <w:sz w:val="24"/>
-          <w:szCs w:val="24"/>
-        </w:rPr>
-        <w:t>Diagram 2: Defeating an enemy</w:t>
-      </w:r>
-    </w:p>
-    <w:p>
-      <w:pPr>
-        <w:pBdr>
-          <w:top w:val="single" w:sz="4" w:space="1" w:color="000000"/>
-        </w:pBdr>
-        <w:spacing w:line="240" w:lineRule="auto"/>
-        <w:rPr>
-          <w:rFonts w:ascii="Calibri" w:eastAsia="Calibri" w:hAnsi="Calibri" w:cs="Calibri"/>
-          <w:sz w:val="24"/>
-          <w:szCs w:val="24"/>
-        </w:rPr>
-      </w:pPr>
-      <w:r>
-        <w:rPr>
-          <w:rFonts w:ascii="Calibri" w:eastAsia="Calibri" w:hAnsi="Calibri" w:cs="Calibri"/>
-          <w:sz w:val="24"/>
-          <w:szCs w:val="24"/>
-        </w:rPr>
-        <w:t>This diagram walks through the course of action after the defeat of an enemy.  Firstly, upon encountering either an enemy, the Player will have some form of attacking action (hurt()), once this action is performed, the Actor class should have a boolean met</w:t>
-      </w:r>
-      <w:r>
-        <w:rPr>
-          <w:rFonts w:ascii="Calibri" w:eastAsia="Calibri" w:hAnsi="Calibri" w:cs="Calibri"/>
-          <w:sz w:val="24"/>
-          <w:szCs w:val="24"/>
-        </w:rPr>
-        <w:t xml:space="preserve">hod to check whether it is conscious (isConscious()), if this returns false, the enemy must drop a key from its inventory using dropItemAction(). From this, the Player can pick up the key and add it to its inventory using addItemAction(). </w:t>
-      </w:r>
-    </w:p>
-    <w:p>
-      <w:pPr>
-        <w:pBdr>
-          <w:top w:val="single" w:sz="4" w:space="1" w:color="000000"/>
-        </w:pBdr>
-        <w:spacing w:line="240" w:lineRule="auto"/>
-        <w:rPr>
-          <w:rFonts w:ascii="Calibri" w:eastAsia="Calibri" w:hAnsi="Calibri" w:cs="Calibri"/>
-          <w:b/>
-          <w:sz w:val="24"/>
-          <w:szCs w:val="24"/>
-        </w:rPr>
-      </w:pPr>
-    </w:p>
-    <w:p>
-      <w:pPr>
-        <w:pBdr>
-          <w:top w:val="single" w:sz="4" w:space="1" w:color="000000"/>
-        </w:pBdr>
-        <w:spacing w:line="240" w:lineRule="auto"/>
-        <w:rPr>
-          <w:rFonts w:ascii="Calibri" w:eastAsia="Calibri" w:hAnsi="Calibri" w:cs="Calibri"/>
-          <w:b/>
-          <w:i/>
-          <w:sz w:val="24"/>
-          <w:szCs w:val="24"/>
-        </w:rPr>
-      </w:pPr>
-      <w:r>
-        <w:rPr>
-          <w:rFonts w:ascii="Calibri" w:eastAsia="Calibri" w:hAnsi="Calibri" w:cs="Calibri"/>
-          <w:b/>
-          <w:i/>
-          <w:sz w:val="24"/>
-          <w:szCs w:val="24"/>
-        </w:rPr>
-        <w:t>Diagram 3: Crea</w:t>
-      </w:r>
-      <w:r>
-        <w:rPr>
-          <w:rFonts w:ascii="Calibri" w:eastAsia="Calibri" w:hAnsi="Calibri" w:cs="Calibri"/>
-          <w:b/>
-          <w:i/>
-          <w:sz w:val="24"/>
-          <w:szCs w:val="24"/>
-        </w:rPr>
-        <w:t>ting the Rocket</w:t>
-      </w:r>
-    </w:p>
-    <w:p>
-      <w:pPr>
-        <w:pBdr>
-          <w:top w:val="single" w:sz="4" w:space="1" w:color="000000"/>
-        </w:pBdr>
-        <w:spacing w:line="240" w:lineRule="auto"/>
-        <w:rPr>
-          <w:rFonts w:ascii="Calibri" w:eastAsia="Calibri" w:hAnsi="Calibri" w:cs="Calibri"/>
-          <w:sz w:val="24"/>
-          <w:szCs w:val="24"/>
-        </w:rPr>
-      </w:pPr>
-      <w:r>
-        <w:rPr>
-          <w:rFonts w:ascii="Calibri" w:eastAsia="Calibri" w:hAnsi="Calibri" w:cs="Calibri"/>
-          <w:sz w:val="24"/>
-          <w:szCs w:val="24"/>
-        </w:rPr>
-        <w:t xml:space="preserve">This diagram walks through the steps that must be taken in order to create the Rocket. First the Player must check if their inventory contains the correct items needed to build the rocket, the RocketBody and the Rocket Engine, this will be </w:t>
-      </w:r>
-      <w:r>
-        <w:rPr>
-          <w:rFonts w:ascii="Calibri" w:eastAsia="Calibri" w:hAnsi="Calibri" w:cs="Calibri"/>
-          <w:sz w:val="24"/>
-          <w:szCs w:val="24"/>
-        </w:rPr>
-        <w:t>done via a method in the inventory class (hasItem(RocketBody), hasItem(RocketEngine)). Once these return true, the Player object must have a method to check whether its location on the GameMap is the RocketPad. Only when all of these return true can the pl</w:t>
-      </w:r>
-      <w:r>
-        <w:rPr>
-          <w:rFonts w:ascii="Calibri" w:eastAsia="Calibri" w:hAnsi="Calibri" w:cs="Calibri"/>
-          <w:sz w:val="24"/>
-          <w:szCs w:val="24"/>
-        </w:rPr>
-        <w:t>ayer create a Rocket Item.</w:t>
-      </w:r>
     </w:p>
     <w:p>
       <w:pPr>

</xml_diff>